<commit_message>
before removing the introduction
</commit_message>
<xml_diff>
--- a/Effects of Political Destabilizing Events on Political Extremism V3.docx
+++ b/Effects of Political Destabilizing Events on Political Extremism V3.docx
@@ -69,43 +69,57 @@
     <w:p>
       <w:pPr>
         <w:pStyle w:val="Abstract"/>
-      </w:pPr>
-      <w:r>
-        <w:t>Political and social d</w:t>
-      </w:r>
-      <w:r>
-        <w:t>estabilizing events often correspond with unpredictable shifts in political extremism.</w:t>
-      </w:r>
-      <w:r>
+        <w:rPr>
+          <w:lang w:val="en-US"/>
+        </w:rPr>
+      </w:pPr>
+      <w:r>
+        <w:rPr>
+          <w:lang w:val="en-US"/>
+        </w:rPr>
+        <w:t xml:space="preserve">This study investigates how destabilizing events correlate with shifts in political extremism across different political orientations. The research uses longitudinal data from six survey waves conducted in Israel between 2021 and 2024. Current </w:t>
+      </w:r>
+      <w:r>
+        <w:rPr>
+          <w:lang w:val="en-US"/>
+        </w:rPr>
+        <w:t>research on extremism</w:t>
+      </w:r>
+      <w:r>
+        <w:rPr>
+          <w:lang w:val="en-US"/>
+        </w:rPr>
+        <w:t xml:space="preserve"> often relies on fragmented frameworks and one-dimensional methodologies. To address these gaps, this study develops a multidimensional theory of political extremism that integrates cognitive, behavioral, and social dimensions. This framework </w:t>
+      </w:r>
+      <w:r>
+        <w:rPr>
+          <w:lang w:val="en-US"/>
+        </w:rPr>
+        <w:t xml:space="preserve">uses the Political Extremism Gauge, </w:t>
+      </w:r>
+      <w:r>
+        <w:rPr>
+          <w:lang w:val="en-US"/>
+        </w:rPr>
+        <w:t>a context-independent instrument designed for cross-population comparative analysis.</w:t>
+      </w:r>
+      <w:r>
+        <w:rPr>
+          <w:lang w:val="en-US"/>
+        </w:rPr>
         <w:t xml:space="preserve"> </w:t>
       </w:r>
       <w:r>
-        <w:t>This study investigates the patterns of these shifts across varying political orientations, using longitudinal data from six survey waves in Israel.</w:t>
-      </w:r>
-      <w:r>
-        <w:t xml:space="preserve"> </w:t>
-      </w:r>
-      <w:r>
-        <w:t>Theoretical gaps in current research on political extremism often stem from fragmented frameworks and one-dimensional methodologies.</w:t>
-      </w:r>
-      <w:r>
-        <w:t xml:space="preserve"> </w:t>
-      </w:r>
-      <w:r>
-        <w:t xml:space="preserve">To address these limitations, this study develops a multidimensional theory of political extremism comprising three distinct dimensions: cognitive, behavioral, and social. This framework enables the implementation of the Political Extremism Gauge, a context-independent instrument for cross-population comparative analysis. </w:t>
-      </w:r>
-      <w:r>
-        <w:t>Contrary to prevailing assumptions of uniform radicalization, identical destabilizing events simultaneously mobilize and demobilize different political groups.</w:t>
-      </w:r>
-      <w:r>
-        <w:t xml:space="preserve"> Furthermore, dimensions of political extremism respond independently rather than uniformly during periods of instability. The evidence suggests that political events </w:t>
-      </w:r>
-      <w:r>
-        <w:t>show a stronger association with</w:t>
-      </w:r>
-      <w:r>
-        <w:t xml:space="preserve"> political extremism primarily through recruitment and demobilization mechanisms rather than through the incremental radicalization of existing extremists. These insights challenge traditional assumptions regarding uniform societal responses to disruption and provide a universal methodology for monitoring political extremism across diverse democratic contexts.</w:t>
-      </w:r>
+        <w:rPr>
+          <w:lang w:val="en-US"/>
+        </w:rPr>
+        <w:t>The findings challenge the assumption of uniform radicalization. Identical destabilizing events simultaneously mobilize and demobilize different political groups. The analysis reveals that the three dimensions of political extremism respond independently rather than uniformly during periods of instability. A critical insight of this research is that political events influence extremism levels primarily through recruitment and demobilization mechanisms. Events bring new individuals into the extreme tail of the distribution or cause others to leave it. This process differs from the incremental radicalization of individuals who are already extremists. These results suggest that extremism is a reactive phenomenon moderated by political orientation and the specific nature of the perceived threat. This study provides a universal methodology for monitoring democratic resilience and analyzing societal responses to disruption.</w:t>
+      </w:r>
+    </w:p>
+    <w:p>
+      <w:pPr>
+        <w:pStyle w:val="Abstract"/>
+      </w:pPr>
     </w:p>
     <w:p>
       <w:pPr>
@@ -1404,14 +1418,27 @@
       <w:r>
         <w:t xml:space="preserve">Figure </w:t>
       </w:r>
-      <w:fldSimple w:instr=" SEQ Figure \* ARABIC ">
-        <w:r>
-          <w:rPr>
-            <w:noProof/>
-          </w:rPr>
-          <w:t>1</w:t>
-        </w:r>
-      </w:fldSimple>
+      <w:r>
+        <w:fldChar w:fldCharType="begin"/>
+      </w:r>
+      <w:r>
+        <w:instrText xml:space="preserve"> SEQ Figure \* ARABIC </w:instrText>
+      </w:r>
+      <w:r>
+        <w:fldChar w:fldCharType="separate"/>
+      </w:r>
+      <w:r>
+        <w:rPr>
+          <w:noProof/>
+        </w:rPr>
+        <w:t>1</w:t>
+      </w:r>
+      <w:r>
+        <w:rPr>
+          <w:noProof/>
+        </w:rPr>
+        <w:fldChar w:fldCharType="end"/>
+      </w:r>
       <w:bookmarkEnd w:id="2"/>
       <w:r>
         <w:rPr>
@@ -1816,195 +1843,55 @@
     </w:p>
     <w:p>
       <w:pPr>
-        <w:pStyle w:val="Paragraph"/>
+        <w:pStyle w:val="Figurecaption"/>
+        <w:rPr>
+          <w:rFonts w:asciiTheme="majorBidi" w:hAnsiTheme="majorBidi" w:cstheme="majorBidi"/>
+          <w:shd w:val="clear" w:color="auto" w:fill="FFFFFF"/>
+        </w:rPr>
       </w:pPr>
       <w:bookmarkStart w:id="12" w:name="_Hlk193442670"/>
       <w:bookmarkStart w:id="13" w:name="_Hlk193446226"/>
       <w:bookmarkStart w:id="14" w:name="_Hlk196841222"/>
       <w:bookmarkStart w:id="15" w:name="_Toc166262044"/>
       <w:bookmarkStart w:id="16" w:name="_Toc166262142"/>
-      <w:r>
-        <w:t xml:space="preserve">The political extremism gauge converts </w:t>
-      </w:r>
-      <w:r>
-        <w:t xml:space="preserve">the </w:t>
-      </w:r>
-      <w:r>
-        <w:t xml:space="preserve">three dimensions into indices used to assess </w:t>
-      </w:r>
-      <w:r>
-        <w:t xml:space="preserve">the </w:t>
-      </w:r>
-      <w:r>
-        <w:t>political extremism</w:t>
-      </w:r>
-      <w:r>
-        <w:t xml:space="preserve"> of different population groups</w:t>
-      </w:r>
-      <w:r>
-        <w:t xml:space="preserve"> (</w:t>
-      </w:r>
-      <w:r>
-        <w:fldChar w:fldCharType="begin"/>
-      </w:r>
-      <w:r>
-        <w:instrText xml:space="preserve"> REF _Ref204115974 \h </w:instrText>
-      </w:r>
-      <w:r>
-        <w:instrText xml:space="preserve"> \* MERGEFORMAT </w:instrText>
-      </w:r>
-      <w:r>
-        <w:fldChar w:fldCharType="separate"/>
-      </w:r>
-      <w:r>
-        <w:t xml:space="preserve">Figure </w:t>
-      </w:r>
-      <w:r>
-        <w:rPr>
-          <w:noProof/>
-        </w:rPr>
-        <w:t>2</w:t>
-      </w:r>
-      <w:r>
-        <w:fldChar w:fldCharType="end"/>
-      </w:r>
-      <w:r>
-        <w:t>)</w:t>
-      </w:r>
-      <w:r>
-        <w:t xml:space="preserve">. The indices fall into two categories: </w:t>
-      </w:r>
-      <w:r>
-        <w:rPr>
-          <w:i/>
-          <w:iCs/>
-        </w:rPr>
-        <w:t>Absolute</w:t>
-      </w:r>
-      <w:r>
-        <w:t xml:space="preserve"> and </w:t>
-      </w:r>
-      <w:r>
-        <w:rPr>
-          <w:i/>
-          <w:iCs/>
-        </w:rPr>
-        <w:t>Relative</w:t>
-      </w:r>
-      <w:r>
-        <w:t xml:space="preserve">. </w:t>
-      </w:r>
-      <w:r>
-        <w:t xml:space="preserve">Absolute indices </w:t>
-      </w:r>
-      <w:r>
-        <w:t xml:space="preserve">are </w:t>
-      </w:r>
-      <w:r>
-        <w:t>direct</w:t>
-      </w:r>
-      <w:r>
-        <w:t xml:space="preserve">ly </w:t>
-      </w:r>
-      <w:r>
-        <w:t>derived from the gauge</w:t>
-      </w:r>
-      <w:r>
-        <w:t>’</w:t>
-      </w:r>
-      <w:r>
-        <w:t xml:space="preserve">s three </w:t>
-      </w:r>
-      <w:r>
-        <w:t xml:space="preserve">dimensions and represent </w:t>
-      </w:r>
-      <w:r>
-        <w:t>the population’s central tendency</w:t>
-      </w:r>
-      <w:r>
-        <w:t xml:space="preserve">. </w:t>
-      </w:r>
-      <w:r>
-        <w:t xml:space="preserve">Relative indices, in contrast, </w:t>
-      </w:r>
-      <w:r>
-        <w:t>represent divergence from the respective population</w:t>
-      </w:r>
-      <w:r>
-        <w:t>’</w:t>
-      </w:r>
-      <w:r>
-        <w:t xml:space="preserve">s </w:t>
-      </w:r>
-      <w:r>
-        <w:t>central</w:t>
-      </w:r>
-      <w:r>
-        <w:rPr>
-          <w:b/>
-          <w:bCs/>
-        </w:rPr>
-        <w:t xml:space="preserve"> </w:t>
-      </w:r>
-      <w:r>
-        <w:lastRenderedPageBreak/>
-        <w:t>tendency</w:t>
-      </w:r>
-      <w:r>
-        <w:t xml:space="preserve"> and </w:t>
-      </w:r>
-      <w:r>
-        <w:t xml:space="preserve">are </w:t>
-      </w:r>
-      <w:r>
-        <w:t xml:space="preserve">calculated as </w:t>
-      </w:r>
-      <w:r>
-        <w:t>scores normalized to</w:t>
-      </w:r>
-      <w:r>
-        <w:t xml:space="preserve"> </w:t>
-      </w:r>
-      <w:r>
-        <w:t>it</w:t>
-      </w:r>
-      <w:r>
-        <w:t>. The relative indices provide a more valid basis for cross-population or over-time comparative research</w:t>
-      </w:r>
-      <w:r>
-        <w:t>, as they account for population-specif</w:t>
-      </w:r>
-      <w:r>
-        <w:t>ic differences (cultural response styles, understanding of survey items, national political context, etc.)</w:t>
-      </w:r>
-      <w:r>
-        <w:t xml:space="preserve">. </w:t>
-      </w:r>
-      <w:r>
-        <w:t xml:space="preserve"> </w:t>
+      <w:bookmarkStart w:id="17" w:name="_Ref204115974"/>
+      <w:r>
+        <w:rPr>
+          <w:rFonts w:asciiTheme="majorBidi" w:hAnsiTheme="majorBidi" w:cstheme="majorBidi"/>
+          <w:shd w:val="clear" w:color="auto" w:fill="FFFFFF"/>
+        </w:rPr>
+        <w:t>The Political Extremism Gauge converts the three dimensions into indices to assess the political extremism of different groups. The gauge utilizes two categories of indices: Absolute and Relative. Absolute indices derive directly from the three dimensions and represent the central tendency of a population. Relative indices represent divergence from that central tendency. These relative indices provide a valid basis for comparative research because they account for population-specific factors such as cultural response styles and national political contexts.</w:t>
       </w:r>
     </w:p>
     <w:p>
       <w:pPr>
-        <w:pStyle w:val="Newparagraph"/>
-      </w:pPr>
-    </w:p>
-    <w:p>
-      <w:pPr>
         <w:pStyle w:val="Figurecaption"/>
       </w:pPr>
-      <w:bookmarkStart w:id="17" w:name="_Ref204115974"/>
-      <w:r>
+      <w:r>
+        <w:lastRenderedPageBreak/>
         <w:t xml:space="preserve">Figure </w:t>
       </w:r>
-      <w:fldSimple w:instr=" SEQ Figure \* ARABIC ">
-        <w:r>
-          <w:rPr>
-            <w:noProof/>
-          </w:rPr>
-          <w:t>2</w:t>
-        </w:r>
-      </w:fldSimple>
+      <w:r>
+        <w:fldChar w:fldCharType="begin"/>
+      </w:r>
+      <w:r>
+        <w:instrText xml:space="preserve"> SEQ Figure \* ARABIC </w:instrText>
+      </w:r>
+      <w:r>
+        <w:fldChar w:fldCharType="separate"/>
+      </w:r>
+      <w:r>
+        <w:rPr>
+          <w:noProof/>
+        </w:rPr>
+        <w:t>2</w:t>
+      </w:r>
+      <w:r>
+        <w:rPr>
+          <w:noProof/>
+        </w:rPr>
+        <w:fldChar w:fldCharType="end"/>
+      </w:r>
       <w:bookmarkEnd w:id="17"/>
       <w:r>
         <w:rPr>
@@ -2064,133 +1951,24 @@
       <w:bookmarkEnd w:id="13"/>
       <w:bookmarkEnd w:id="14"/>
       <w:r>
-        <w:t xml:space="preserve">The gauge </w:t>
-      </w:r>
-      <w:r>
-        <w:t>enables two distinct analytical approaches for examin</w:t>
-      </w:r>
-      <w:r>
-        <w:t xml:space="preserve">ing political extremism. The first is the </w:t>
-      </w:r>
-      <w:r>
-        <w:rPr>
-          <w:rStyle w:val="Strong"/>
-          <w:rFonts w:eastAsiaTheme="majorEastAsia"/>
-          <w:b w:val="0"/>
-          <w:bCs w:val="0"/>
-        </w:rPr>
-        <w:t xml:space="preserve">Between-Populations </w:t>
-      </w:r>
-      <w:r>
-        <w:rPr>
-          <w:rStyle w:val="Strong"/>
-          <w:rFonts w:eastAsiaTheme="majorEastAsia"/>
-          <w:b w:val="0"/>
-          <w:bCs w:val="0"/>
-        </w:rPr>
-        <w:t>a</w:t>
-      </w:r>
-      <w:r>
-        <w:rPr>
-          <w:rStyle w:val="Strong"/>
-          <w:rFonts w:eastAsiaTheme="majorEastAsia"/>
-          <w:b w:val="0"/>
-          <w:bCs w:val="0"/>
-        </w:rPr>
-        <w:t>nalysis</w:t>
-      </w:r>
-      <w:r>
-        <w:t xml:space="preserve">, which </w:t>
-      </w:r>
-      <w:r>
-        <w:t>targets</w:t>
-      </w:r>
-      <w:r>
-        <w:t xml:space="preserve"> a macro-level comparison of entire populations, such as different countries. This approach involves </w:t>
-      </w:r>
-      <w:r>
-        <w:t>comparing</w:t>
-      </w:r>
-      <w:r>
-        <w:t xml:space="preserve"> both absolute and relative gauge indices for each population. The second strategy is the </w:t>
-      </w:r>
-      <w:r>
-        <w:rPr>
-          <w:rStyle w:val="Strong"/>
-          <w:rFonts w:eastAsiaTheme="majorEastAsia"/>
-          <w:b w:val="0"/>
-          <w:bCs w:val="0"/>
-        </w:rPr>
-        <w:t>Within-Population Analysis</w:t>
-      </w:r>
-      <w:r>
-        <w:t xml:space="preserve">, which </w:t>
-      </w:r>
-      <w:r>
-        <w:t>examines levels of extremism across communities within</w:t>
-      </w:r>
-      <w:r>
-        <w:t xml:space="preserve"> a single population. </w:t>
-      </w:r>
-      <w:r>
-        <w:t>T</w:t>
-      </w:r>
-      <w:r>
-        <w:t xml:space="preserve">he relative indices are computed using the </w:t>
-      </w:r>
-      <w:r>
-        <w:t>overall population’s central tendency</w:t>
-      </w:r>
-      <w:r>
-        <w:t xml:space="preserve">, rather than </w:t>
-      </w:r>
-      <w:r>
-        <w:t>that</w:t>
-      </w:r>
-      <w:r>
-        <w:t xml:space="preserve"> of the specific community. By referencing the overall population, relative ind</w:t>
-      </w:r>
-      <w:r>
-        <w:t>ices</w:t>
-      </w:r>
-      <w:r>
-        <w:t xml:space="preserve"> directly indicate the </w:t>
-      </w:r>
-      <w:r>
-        <w:t>“</w:t>
-      </w:r>
-      <w:r>
-        <w:t>contribution</w:t>
-      </w:r>
-      <w:r>
-        <w:t>”</w:t>
-      </w:r>
-      <w:r>
-        <w:t xml:space="preserve"> to the entire population</w:t>
-      </w:r>
-      <w:r>
-        <w:t>’</w:t>
-      </w:r>
-      <w:r>
-        <w:t xml:space="preserve">s </w:t>
-      </w:r>
-      <w:r>
-        <w:t>political extremism level</w:t>
-      </w:r>
-      <w:r>
-        <w:t xml:space="preserve">, rather than just </w:t>
-      </w:r>
-      <w:r>
-        <w:t>the</w:t>
-      </w:r>
-      <w:r>
-        <w:t xml:space="preserve"> internal variation.</w:t>
+        <w:t xml:space="preserve">The gauge uses a universal set of dimensions to ensure the instrument remains </w:t>
+      </w:r>
+      <w:proofErr w:type="gramStart"/>
+      <w:r>
+        <w:t>context-independent</w:t>
+      </w:r>
+      <w:proofErr w:type="gramEnd"/>
+      <w:r>
+        <w:t>. However, the identification of the extremist segment is relative to the specific population norm. This approach shifts the analytical focus from raw values to the degree of deviation from a societal center. This standardization neutralizes local idiosyncrasies. It allows researchers to compare how distinct populations diverge from their respective norms without the confounding influence of context-dependent baselines.</w:t>
       </w:r>
     </w:p>
     <w:bookmarkEnd w:id="18"/>
     <w:p>
       <w:pPr>
         <w:pStyle w:val="Newparagraph"/>
+        <w:rPr>
+          <w:lang w:val="en-US"/>
+        </w:rPr>
       </w:pPr>
       <w:r>
         <w:t>A</w:t>
@@ -2214,16 +1992,28 @@
         <w:t>P</w:t>
       </w:r>
       <w:r>
-        <w:t xml:space="preserve">oints </w:t>
+        <w:t xml:space="preserve">oint </w:t>
       </w:r>
       <w:r>
         <w:t xml:space="preserve">(NP), </w:t>
       </w:r>
       <w:r>
-        <w:t xml:space="preserve">which represent the population median in each dimension, and the Extremism Points (EP), </w:t>
-      </w:r>
-      <w:r>
-        <w:t>which serve as</w:t>
+        <w:t>which represent</w:t>
+      </w:r>
+      <w:r>
+        <w:t>s</w:t>
+      </w:r>
+      <w:r>
+        <w:t xml:space="preserve"> the population median in each dimension, and the Extremism Point (EP), </w:t>
+      </w:r>
+      <w:r>
+        <w:t>which serve</w:t>
+      </w:r>
+      <w:r>
+        <w:t>s</w:t>
+      </w:r>
+      <w:r>
+        <w:t xml:space="preserve"> as</w:t>
       </w:r>
       <w:r>
         <w:t xml:space="preserve"> a threshold </w:t>
@@ -2233,153 +2023,128 @@
       </w:r>
       <w:r>
         <w:t xml:space="preserve"> identify the more extreme population. </w:t>
-      </w:r>
-      <w:bookmarkStart w:id="19" w:name="_Hlk207179874"/>
-      <w:r>
-        <w:t xml:space="preserve">The calculation of EP represents the most crucial component of </w:t>
-      </w:r>
-      <w:r>
-        <w:t>the</w:t>
-      </w:r>
-      <w:r>
-        <w:t xml:space="preserve"> </w:t>
-      </w:r>
-      <w:r>
-        <w:t>gauge</w:t>
-      </w:r>
-      <w:r>
-        <w:t xml:space="preserve"> algorithm, as extremism assessment requires identifying </w:t>
-      </w:r>
-      <w:r>
-        <w:t>the population segment</w:t>
-      </w:r>
-      <w:r>
-        <w:t xml:space="preserve"> at the distributional tail of the population</w:t>
-      </w:r>
-      <w:r>
-        <w:t>’</w:t>
-      </w:r>
-      <w:r>
-        <w:t xml:space="preserve">s extremism </w:t>
-      </w:r>
-      <w:r>
-        <w:lastRenderedPageBreak/>
-        <w:t>spectrum</w:t>
-      </w:r>
-      <w:r>
-        <w:t>. The EP serves</w:t>
-      </w:r>
-      <w:r>
-        <w:t xml:space="preserve"> to delineate this tail and distinguish the more extremist segment. </w:t>
-      </w:r>
-      <w:r>
-        <w:t xml:space="preserve">This approach seeks to balance </w:t>
-      </w:r>
-      <w:r>
-        <w:t xml:space="preserve">two competing objectives: excluding moderate individuals from the extremist </w:t>
-      </w:r>
-      <w:r>
-        <w:t>tail</w:t>
-      </w:r>
-      <w:r>
-        <w:t xml:space="preserve"> while ensuring sufficient sample size and diversity to enable robust statistical analysis. The EP is operationalized by adding 1.5 times the Median Absolute Deviation (MAD) to the established Normative Point</w:t>
       </w:r>
       <w:bookmarkEnd w:id="15"/>
       <w:bookmarkEnd w:id="16"/>
       <w:r>
         <w:rPr>
-          <w:rStyle w:val="FootnoteReference"/>
-        </w:rPr>
-        <w:footnoteReference w:id="3"/>
-      </w:r>
-      <w:r>
-        <w:t xml:space="preserve">. </w:t>
-      </w:r>
-      <w:bookmarkEnd w:id="19"/>
-      <w:r>
-        <w:t>Relative indices include the Extremism Levels (EL)</w:t>
-      </w:r>
-      <w:r>
-        <w:rPr>
-          <w:lang w:val="en-US"/>
-        </w:rPr>
-        <w:t xml:space="preserve"> and Extremism Intensity (EIN)</w:t>
-      </w:r>
-      <w:r>
-        <w:t xml:space="preserve">, </w:t>
-      </w:r>
-      <w:r>
-        <w:t xml:space="preserve">which represent the percentage </w:t>
-      </w:r>
-      <w:r>
-        <w:t>and intensity of the more extremist group (</w:t>
-      </w:r>
-      <w:r>
-        <w:t>above the extremism point in each dimension</w:t>
-      </w:r>
-      <w:r>
-        <w:t>) The indices also include three</w:t>
-      </w:r>
-      <w:r>
-        <w:t xml:space="preserve"> Extremism Ranks (ER1, ER2, ER3), represent</w:t>
-      </w:r>
-      <w:r>
-        <w:t>ing</w:t>
-      </w:r>
-      <w:r>
-        <w:t xml:space="preserve"> the population percentage with at least one, two, or three dimensions above the Extremism Point. </w:t>
-      </w:r>
-      <w:r>
-        <w:fldChar w:fldCharType="begin"/>
-      </w:r>
-      <w:r>
-        <w:instrText xml:space="preserve"> REF _Ref204083297 \h </w:instrText>
-      </w:r>
-      <w:r>
-        <w:fldChar w:fldCharType="separate"/>
-      </w:r>
-      <w:r>
-        <w:t xml:space="preserve">Figure </w:t>
-      </w:r>
-      <w:r>
-        <w:rPr>
-          <w:noProof/>
-        </w:rPr>
-        <w:t>3</w:t>
-      </w:r>
-      <w:r>
-        <w:fldChar w:fldCharType="end"/>
-      </w:r>
-      <w:r>
-        <w:t xml:space="preserve"> below</w:t>
-      </w:r>
-      <w:r>
-        <w:t xml:space="preserve"> visualizes the</w:t>
-      </w:r>
-      <w:r>
-        <w:t>se</w:t>
-      </w:r>
-      <w:r>
-        <w:t xml:space="preserve"> gauge indices. </w:t>
+          <w:lang w:val="en-US"/>
+        </w:rPr>
+        <w:t>The Extremism Point (EP) serves as the threshold to identify the more extreme segment of the population. The calculation of the EP must delineate the distributional tail of the extremism spectrum. The EP is operationalized by adding 1.5 times the Median Absolute Deviation (MAD) to the established Normative Point (NP)</w:t>
+      </w:r>
+      <w:r>
+        <w:rPr>
+          <w:lang w:val="en-US"/>
+        </w:rPr>
+        <w:t>:</w:t>
+      </w:r>
+      <w:r>
+        <w:rPr>
+          <w:lang w:val="en-US"/>
+        </w:rPr>
+        <w:t xml:space="preserve"> EP = NP + 1.5 </w:t>
+      </w:r>
+      <w:r>
+        <w:rPr>
+          <w:lang w:val="en-US"/>
+        </w:rPr>
+        <w:t>*</w:t>
+      </w:r>
+      <w:r>
+        <w:rPr>
+          <w:lang w:val="en-US"/>
+        </w:rPr>
+        <w:t xml:space="preserve"> MAD.</w:t>
+      </w:r>
+      <w:r>
+        <w:rPr>
+          <w:lang w:val="en-US"/>
+        </w:rPr>
+        <w:t xml:space="preserve"> Selecting</w:t>
+      </w:r>
+      <w:r>
+        <w:rPr>
+          <w:lang w:val="en-US"/>
+        </w:rPr>
+        <w:t xml:space="preserve"> K=1.5 serves two objectives. First, it excludes moderate individuals from the extremist tail. Second, it maintains a sufficient sample size and </w:t>
+      </w:r>
+      <w:r>
+        <w:rPr>
+          <w:lang w:val="en-US"/>
+        </w:rPr>
+        <w:t>a sufficient resolution (number of</w:t>
+      </w:r>
+      <w:r>
+        <w:rPr>
+          <w:lang w:val="en-US"/>
+        </w:rPr>
+        <w:t xml:space="preserve"> unique values</w:t>
+      </w:r>
+      <w:r>
+        <w:rPr>
+          <w:lang w:val="en-US"/>
+        </w:rPr>
+        <w:t>)</w:t>
+      </w:r>
+      <w:r>
+        <w:rPr>
+          <w:lang w:val="en-US"/>
+        </w:rPr>
+        <w:t xml:space="preserve"> to enable robust statistical analysis. The Supplementary Information (SI) appendix provides a detailed comparison of different tail identification methods. The SI also contains a sensitivity analysis that demonstrates why K=1.5 offers the optimal balance between resolution and exclusionary precision for this dataset.</w:t>
       </w:r>
     </w:p>
     <w:p>
       <w:pPr>
+        <w:pStyle w:val="Newparagraph"/>
+        <w:rPr>
+          <w:lang w:val="en-US"/>
+        </w:rPr>
+      </w:pPr>
+    </w:p>
+    <w:p>
+      <w:pPr>
+        <w:pStyle w:val="Newparagraph"/>
+        <w:rPr>
+          <w:lang w:val="en-US"/>
+        </w:rPr>
+      </w:pPr>
+      <w:bookmarkStart w:id="19" w:name="_Ref204083297"/>
+      <w:r>
+        <w:rPr>
+          <w:lang w:val="en-US"/>
+        </w:rPr>
+        <w:t>Relative indices include Extremism Levels (EL) and Extremism Intensity (EIN). EL represents the percentage of the group above the EP in each dimension. EIN represents the mean intensity of that group. The indices also include three Extremism Ranks (ER1, ER2, ER3). These ranks represent the population percentage with at least one, two, or three dimensions above the EP.</w:t>
+      </w:r>
+    </w:p>
+    <w:p>
+      <w:pPr>
         <w:pStyle w:val="Figurecaption"/>
       </w:pPr>
-      <w:bookmarkStart w:id="20" w:name="_Ref204083297"/>
       <w:r>
         <w:t xml:space="preserve">Figure </w:t>
       </w:r>
-      <w:fldSimple w:instr=" SEQ Figure \* ARABIC ">
-        <w:r>
-          <w:rPr>
-            <w:noProof/>
-          </w:rPr>
-          <w:t>3</w:t>
-        </w:r>
-      </w:fldSimple>
-      <w:bookmarkEnd w:id="20"/>
+      <w:r>
+        <w:fldChar w:fldCharType="begin"/>
+      </w:r>
+      <w:r>
+        <w:instrText xml:space="preserve"> SEQ Figure \* ARABIC </w:instrText>
+      </w:r>
+      <w:r>
+        <w:fldChar w:fldCharType="separate"/>
+      </w:r>
+      <w:r>
+        <w:rPr>
+          <w:noProof/>
+        </w:rPr>
+        <w:t>3</w:t>
+      </w:r>
+      <w:r>
+        <w:rPr>
+          <w:noProof/>
+        </w:rPr>
+        <w:fldChar w:fldCharType="end"/>
+      </w:r>
+      <w:bookmarkEnd w:id="19"/>
       <w:r>
         <w:rPr>
           <w:lang w:val="en-US"/>
@@ -2455,22 +2220,22 @@
         <w:pStyle w:val="Newparagraph"/>
       </w:pPr>
       <w:r>
-        <w:t xml:space="preserve">The utilization of relative indices resolves critical validity challenges inherent in cross-national or longitudinal comparative research. Comparative analysis frequently encounters obstacles arising from contextual heterogeneity, such as varying national interpretations of the left-right ideological spectrum, culturally or historically dependent </w:t>
+        <w:t xml:space="preserve">The utilization of relative indices resolves critical validity challenges inherent in cross-national or longitudinal comparative research. Comparative analysis frequently encounters obstacles arising from contextual heterogeneity, such as varying national interpretations of the left-right ideological spectrum, culturally or historically dependent thresholds for acceptable violence, and distinct definitions of relevant outgroups. Relative indices mitigate these biases by shifting the analytical focus from raw values to the degree of deviation from a population-specific norm. This standardization neutralizes local idiosyncrasies and isolates the structural phenomenon of extremism, allowing researchers </w:t>
       </w:r>
       <w:r>
         <w:lastRenderedPageBreak/>
-        <w:t>thresholds for acceptable violence, and distinct definitions of relevant outgroups. Relative indices mitigate these biases by shifting the analytical focus from raw values to the degree of deviation from a population-specific norm. This standardization neutralizes local idiosyncrasies and isolates the structural phenomenon of extremism, allowing researchers to compare how distinct populations diverge from their respective societies’ centers without the confounding influence of context-dependent baselines.</w:t>
+        <w:t>to compare how distinct populations diverge from their respective societies’ centers without the confounding influence of context-dependent baselines.</w:t>
       </w:r>
     </w:p>
     <w:p>
       <w:pPr>
         <w:pStyle w:val="Heading1"/>
       </w:pPr>
-      <w:bookmarkStart w:id="21" w:name="_Hlk193464411"/>
+      <w:bookmarkStart w:id="20" w:name="_Hlk193464411"/>
       <w:r>
         <w:t xml:space="preserve">Destabilizing Events and Political Extremism </w:t>
       </w:r>
-      <w:bookmarkEnd w:id="21"/>
+      <w:bookmarkEnd w:id="20"/>
     </w:p>
     <w:p>
       <w:pPr>
@@ -2592,7 +2357,7 @@
       <w:r>
         <w:t xml:space="preserve"> boost support for radical-right parties </w:t>
       </w:r>
-      <w:bookmarkStart w:id="22" w:name="_Hlk187061523"/>
+      <w:bookmarkStart w:id="21" w:name="_Hlk187061523"/>
       <w:r>
         <w:fldChar w:fldCharType="begin"/>
       </w:r>
@@ -2608,141 +2373,141 @@
       <w:r>
         <w:fldChar w:fldCharType="end"/>
       </w:r>
+      <w:bookmarkEnd w:id="21"/>
+      <w:r>
+        <w:t xml:space="preserve"> while state repression and the rise of the far-right contribute to left-wing extremism  </w:t>
+      </w:r>
+      <w:r>
+        <w:fldChar w:fldCharType="begin"/>
+      </w:r>
+      <w:r>
+        <w:instrText xml:space="preserve"> ADDIN ZOTERO_ITEM CSL_CITATION {"citationID":"jmAK2YWr","properties":{"formattedCitation":"(Kr\\uc0\\u252{}sselmann &amp; Weggemans, 2023)","plainCitation":"(Krüsselmann &amp; Weggemans, 2023)","noteIndex":0},"citationItems":[{"id":1833,"uris":["http://zotero.org/users/11665025/items/M8BU5RDE"],"itemData":{"id":1833,"type":"chapter","abstract":"Most individuals with radical ideologies will not evolve into violent extremists, let alone terrorists. Understanding the dynamics and various pathways into a radical ideology is nonetheless important. However, empirical research on pathways into left-wing radicalization is scarce. In this chapter, we define the concept of left-wing radicalization in relation to extremism and provide an overview of existing research on left-wing radicalization. Drawing on case studies and our own empirical research, we discuss both individual motives for participation in radical left groups and macro-level factors in the political and societal context that impact the growth or demise of radical left groups.","container-title":"The Palgrave Handbook of Left-Wing Extremism, Volume 1","event-place":"Cham","ISBN":"978-3-031-30897-0","language":"en","note":"DOI: 10.1007/978-3-031-30897-0_3","page":"55-68","publisher":"Springer International Publishing","publisher-place":"Cham","source":"Springer Link","title":"Radicalization and Left-Wing Extremism","URL":"https://doi.org/10.1007/978-3-031-30897-0_3","author":[{"family":"Krüsselmann","given":"Katharina"},{"family":"Weggemans","given":"Daan"}],"editor":[{"family":"Zúquete","given":"José Pedro"}],"accessed":{"date-parts":[["2025",3,22]]},"issued":{"date-parts":[["2023"]]}}}],"schema":"https://github.com/citation-style-language/schema/raw/master/csl-citation.json"} </w:instrText>
+      </w:r>
+      <w:r>
+        <w:fldChar w:fldCharType="separate"/>
+      </w:r>
+      <w:r>
+        <w:t>(Krüsselmann &amp; Weggemans, 2023)</w:t>
+      </w:r>
+      <w:r>
+        <w:fldChar w:fldCharType="end"/>
+      </w:r>
+      <w:r>
+        <w:t>. Events perceived as group-based injustice</w:t>
+      </w:r>
+      <w:r>
+        <w:t>s or in-group disadvantages similarly catalyz</w:t>
+      </w:r>
+      <w:r>
+        <w:t xml:space="preserve">e political violence </w:t>
+      </w:r>
+      <w:bookmarkStart w:id="22" w:name="_Hlk187061698"/>
+      <w:r>
+        <w:fldChar w:fldCharType="begin"/>
+      </w:r>
+      <w:r>
+        <w:instrText xml:space="preserve"> ADDIN ZOTERO_ITEM CSL_CITATION {"citationID":"HJeiQFFM","properties":{"formattedCitation":"(Pauwels &amp; Heylen, 2020; Pretus et al., 2023)","plainCitation":"(Pauwels &amp; Heylen, 2020; Pretus et al., 2023)","noteIndex":0},"citationItems":[{"id":1632,"uris":["http://zotero.org/users/11665025/items/8FNB2BW3"],"itemData":{"id":1632,"type":"article-journal","abstract":"The present study aims at explaining individual differences in self-reported political violence. We integrate key concepts from the field of criminology that are conceptually related to social identity theory (Flemish identity, feelings of group superiority, and ethnocentrism) and the dual process model on prejudice (perceived injustice, perception of threat, and right-wing authoritarianism). In our model, social identity concepts are hypothesized to play a mediating role between mechanisms derived from the dual process model and political violence. To test the integrated model, a model was run for testing the strength of direct and indirect effects of perceived injustice, authoritarianism thrill-seeking behavior, feelings of superiority, Flemish nationalism, ethnocentrism, right-wing extremist beliefs, and exposure to racist peers on political violence. The analyses are based on a web survey (N = 723) among adolescents and young adults in Flanders, Belgium. Results indicate that social identity variables play an important mediation role between perceptions and ideological attitudes related to injustice, and political violence. The main path revealed by our study is that perceived injustice may result in heightened perceptions of threat, which in turn positively influence levels of right-wing authoritarianism. Mediated by ethnocentrism, this variable has a significant and positive effect on right-wing beliefs, which in turn has a positive effect on political violence.","container-title":"Journal of Interpersonal Violence","DOI":"10.1177/0886260517713711","ISSN":"0886-2605","issue":"21-22","journalAbbreviation":"J Interpers Violence","language":"en","note":"publisher: SAGE Publications Inc","page":"4276-4302","source":"SAGE Journals","title":"Perceived Group Threat, Perceived Injustice, and Self-Reported Right-Wing Violence: An Integrative Approach to the Explanation Right-Wing Violence","title-short":"Perceived Group Threat, Perceived Injustice, and Self-Reported Right-Wing Violence","volume":"35","author":[{"family":"Pauwels","given":"Lieven J. R."},{"family":"Heylen","given":"Ben"}],"issued":{"date-parts":[["2020",11,1]]}}},{"id":1629,"uris":["http://zotero.org/users/11665025/items/AAWRRTSD"],"itemData":{"id":1629,"type":"article-journal","abstract":"Perceptions of injustice are central to fueling violent political action, though not everyone within a social movement will support violence in response to collective grievances. So who supports violence and who doesn’t after perceived injustice? To address this question, we followed up on the same individuals (N = 805) before and after a court decision in Catalonia (Spain) sentencing nine separatist leaders to prison, an event that led to mass violent and nonviolent protests. We tested three hypotheses by combining classical theories of collective action and more recent extremism models and found support for all three hypotheses. Namely, individuals who exhibited steeper increases in radicalism (controlling for activism) after the court ruling were those who had previously experienced police violence (social dynamics hypothesis), those who identified as separatists (separatist identity hypothesis), and those who held Catalan independence as a sacred value (sacred value hypothesis). Our findings offer a complex picture of real-world conflict settings, where the three evaluated factors seem to be intertwined. We discuss potential venues to restore inter-group relations after perceived injustice, with an assessment of how likely these strategies are to succeed based on the three adopted perspectives.","container-title":"Journal of Social and Political Psychology","DOI":"10.5964/jspp.11255","ISSN":"2195-3325","issue":"2","language":"en","license":"Copyright (c) 2023 Clara Pretus, Hammad Sheikh, Nafees Hamid, Scott Atran","note":"number: 2","page":"730-746","source":"jspp.psychopen.eu","title":"Predicting Radicalism After Perceived Injustice: The Role of Separatist Identity, Sacred Values, and Police Violence","title-short":"Predicting Radicalism After Perceived Injustice","volume":"11","author":[{"family":"Pretus","given":"Clara"},{"family":"Sheikh","given":"Hammad"},{"family":"Hamid","given":"Nafees"},{"family":"Atran","given":"Scott"}],"issued":{"date-parts":[["2023",12,22]]}}}],"schema":"https://github.com/citation-style-language/schema/raw/master/csl-citation.json"} </w:instrText>
+      </w:r>
+      <w:r>
+        <w:fldChar w:fldCharType="separate"/>
+      </w:r>
+      <w:r>
+        <w:t>(Pauwels &amp; Heylen, 2020; Pretus et al., 2023)</w:t>
+      </w:r>
+      <w:r>
+        <w:fldChar w:fldCharType="end"/>
+      </w:r>
       <w:bookmarkEnd w:id="22"/>
       <w:r>
-        <w:t xml:space="preserve"> while state repression and the rise of the far-right contribute to left-wing extremism  </w:t>
-      </w:r>
+        <w:t xml:space="preserve">. The influence of electoral events on extremism appears more complex; although most studies indicate temporary spikes in partisan hostility during elections that </w:t>
+      </w:r>
+      <w:r>
+        <w:lastRenderedPageBreak/>
+        <w:t xml:space="preserve">subsequently subside </w:t>
+      </w:r>
+      <w:bookmarkStart w:id="23" w:name="_Hlk187061782"/>
       <w:r>
         <w:fldChar w:fldCharType="begin"/>
       </w:r>
       <w:r>
-        <w:instrText xml:space="preserve"> ADDIN ZOTERO_ITEM CSL_CITATION {"citationID":"jmAK2YWr","properties":{"formattedCitation":"(Kr\\uc0\\u252{}sselmann &amp; Weggemans, 2023)","plainCitation":"(Krüsselmann &amp; Weggemans, 2023)","noteIndex":0},"citationItems":[{"id":1833,"uris":["http://zotero.org/users/11665025/items/M8BU5RDE"],"itemData":{"id":1833,"type":"chapter","abstract":"Most individuals with radical ideologies will not evolve into violent extremists, let alone terrorists. Understanding the dynamics and various pathways into a radical ideology is nonetheless important. However, empirical research on pathways into left-wing radicalization is scarce. In this chapter, we define the concept of left-wing radicalization in relation to extremism and provide an overview of existing research on left-wing radicalization. Drawing on case studies and our own empirical research, we discuss both individual motives for participation in radical left groups and macro-level factors in the political and societal context that impact the growth or demise of radical left groups.","container-title":"The Palgrave Handbook of Left-Wing Extremism, Volume 1","event-place":"Cham","ISBN":"978-3-031-30897-0","language":"en","note":"DOI: 10.1007/978-3-031-30897-0_3","page":"55-68","publisher":"Springer International Publishing","publisher-place":"Cham","source":"Springer Link","title":"Radicalization and Left-Wing Extremism","URL":"https://doi.org/10.1007/978-3-031-30897-0_3","author":[{"family":"Krüsselmann","given":"Katharina"},{"family":"Weggemans","given":"Daan"}],"editor":[{"family":"Zúquete","given":"José Pedro"}],"accessed":{"date-parts":[["2025",3,22]]},"issued":{"date-parts":[["2023"]]}}}],"schema":"https://github.com/citation-style-language/schema/raw/master/csl-citation.json"} </w:instrText>
+        <w:instrText xml:space="preserve"> ADDIN ZOTERO_ITEM CSL_CITATION {"citationID":"kLi6XxCI","properties":{"formattedCitation":"(Jungkunz et al., 2024; Michelitch &amp; Utych, 2018)","plainCitation":"(Jungkunz et al., 2024; Michelitch &amp; Utych, 2018)","noteIndex":0},"citationItems":[{"id":1244,"uris":["http://zotero.org/users/11665025/items/XQZ99ZB8"],"itemData":{"id":1244,"type":"article-journal","abstract":"This paper introduces three new scales to measure left- and right-wing radical as well as general extremist attitudes that can be applied across Western European countries. We therefore propose a thorough conceptualization of extremist attitudes that consists of two dimensions: general extremism, by which we understand attitudes that oppose the constitutional democratic state, and another dimension that differentiates between right- and leftwing radicalism by which we understand people who take far-reaching but often one-sided positions on political issues (e.g., on nationalism or anti-imperialism) by advocating fundamental socio-political change. Based on data from Germany, Great Britain, and the Netherlands (n = 6,201) we created short indices for general extremism and left- and right-wing radicalism. We check for convergence validity by assessing the psychometric properties of the extracted indices, i.e. their internal coherence and the degree to which a scale is able to distinguish strongly extremist and non-extremist individuals. Finally, we correlate the scales with various constructs that are likely related to extremist attitudes in order to assure external or construct validity. The results indicate that the three scales are highly valid and applicable across three Western European countries. Overall, we find that about two to four percent of citizens in each country hold left-wing or right-wing extremist attitudes.","container-title":"PLOS ONE","DOI":"10.1371/journal.pone.0300661","ISSN":"1932-6203","issue":"5","journalAbbreviation":"PLoS ONE","language":"en","page":"e0300661","source":"DOI.org (Crossref)","title":"Measuring political radicalism and extremism in surveys: Three new scales","title-short":"Measuring political radicalism and extremism in surveys","volume":"19","author":[{"family":"Jungkunz","given":"Sebastian"},{"family":"Helbling","given":"Marc"},{"family":"Osenbrügge","given":"Nina"}],"editor":[{"family":"Horita","given":"Yutaka"}],"issued":{"date-parts":[["2024",5,8]]}}},{"id":1620,"uris":["http://zotero.org/users/11665025/items/FVQFVGE9"],"itemData":{"id":1620,"type":"article-journal","abstract":"Elections are defining elements of democracy but occur infrequently. Given that elections evoke mass mobilization, we expect citizen attachments to political parties to wax during election season and wane in between. By leveraging data from 86 countries across the globe to investigate the effect of the electoral cycle on partisanship, we find that the predicted probability of being close to a political party rises 6 percentage points from cycle midpoint to an election—an effect rivaling traditional key determinants of partisanship. Further, fluctuations are larger where the persistence of party presence throughout the cycle is weaker and socioeconomic development is lower. These findings challenge the discipline to introduce dynamic political events into the study of partisanship, alongside “static” individual-level and country-level determinants. Additionally, presumed cross-country or temporal differences in mass partisanship levels, long used as indicators of democratic consolidation or party system institutionalization, may be confounded by electoral cycle effects.","container-title":"The Journal of Politics","ISSN":"0022-3816","issue":"2","note":"publisher: [The University of Chicago Press, Southern Political Science Association]","page":"412-427","source":"JSTOR","title":"Electoral Cycle Fluctuations in Partisanship: Global Evidence from Eighty-Six Countries","title-short":"Electoral Cycle Fluctuations in Partisanship","volume":"80","author":[{"family":"Michelitch","given":"Kristin"},{"family":"Utych","given":"Stephen"}],"issued":{"date-parts":[["2018"]]}}}],"schema":"https://github.com/citation-style-language/schema/raw/master/csl-citation.json"} </w:instrText>
       </w:r>
       <w:r>
         <w:fldChar w:fldCharType="separate"/>
       </w:r>
       <w:r>
-        <w:t xml:space="preserve">(Krüsselmann </w:t>
-      </w:r>
-      <w:r>
-        <w:lastRenderedPageBreak/>
-        <w:t>&amp; Weggemans, 2023)</w:t>
+        <w:t>(Jungkunz et al., 2024; Michelitch &amp; Utych, 2018)</w:t>
       </w:r>
       <w:r>
         <w:fldChar w:fldCharType="end"/>
       </w:r>
-      <w:r>
-        <w:t>. Events perceived as group-based injustice</w:t>
-      </w:r>
-      <w:r>
-        <w:t>s or in-group disadvantages similarly catalyz</w:t>
-      </w:r>
-      <w:r>
-        <w:t xml:space="preserve">e political violence </w:t>
-      </w:r>
-      <w:bookmarkStart w:id="23" w:name="_Hlk187061698"/>
+      <w:bookmarkEnd w:id="23"/>
+      <w:r>
+        <w:t xml:space="preserve">. Evidence from the 2022 U.S. elections suggests </w:t>
+      </w:r>
+      <w:r>
+        <w:t>that these elections have had more persistent effects on partisan animosity and support for political violence</w:t>
+      </w:r>
+      <w:r>
+        <w:t xml:space="preserve"> </w:t>
+      </w:r>
+      <w:bookmarkStart w:id="24" w:name="_Hlk187061849"/>
       <w:r>
         <w:fldChar w:fldCharType="begin"/>
       </w:r>
       <w:r>
-        <w:instrText xml:space="preserve"> ADDIN ZOTERO_ITEM CSL_CITATION {"citationID":"HJeiQFFM","properties":{"formattedCitation":"(Pauwels &amp; Heylen, 2020; Pretus et al., 2023)","plainCitation":"(Pauwels &amp; Heylen, 2020; Pretus et al., 2023)","noteIndex":0},"citationItems":[{"id":1632,"uris":["http://zotero.org/users/11665025/items/8FNB2BW3"],"itemData":{"id":1632,"type":"article-journal","abstract":"The present study aims at explaining individual differences in self-reported political violence. We integrate key concepts from the field of criminology that are conceptually related to social identity theory (Flemish identity, feelings of group superiority, and ethnocentrism) and the dual process model on prejudice (perceived injustice, perception of threat, and right-wing authoritarianism). In our model, social identity concepts are hypothesized to play a mediating role between mechanisms derived from the dual process model and political violence. To test the integrated model, a model was run for testing the strength of direct and indirect effects of perceived injustice, authoritarianism thrill-seeking behavior, feelings of superiority, Flemish nationalism, ethnocentrism, right-wing extremist beliefs, and exposure to racist peers on political violence. The analyses are based on a web survey (N = 723) among adolescents and young adults in Flanders, Belgium. Results indicate that social identity variables play an important mediation role between perceptions and ideological attitudes related to injustice, and political violence. The main path revealed by our study is that perceived injustice may result in heightened perceptions of threat, which in turn positively influence levels of right-wing authoritarianism. Mediated by ethnocentrism, this variable has a significant and positive effect on right-wing beliefs, which in turn has a positive effect on political violence.","container-title":"Journal of Interpersonal Violence","DOI":"10.1177/0886260517713711","ISSN":"0886-2605","issue":"21-22","journalAbbreviation":"J Interpers Violence","language":"en","note":"publisher: SAGE Publications Inc","page":"4276-4302","source":"SAGE Journals","title":"Perceived Group Threat, Perceived Injustice, and Self-Reported Right-Wing Violence: An Integrative Approach to the Explanation Right-Wing Violence","title-short":"Perceived Group Threat, Perceived Injustice, and Self-Reported Right-Wing Violence","volume":"35","author":[{"family":"Pauwels","given":"Lieven J. R."},{"family":"Heylen","given":"Ben"}],"issued":{"date-parts":[["2020",11,1]]}}},{"id":1629,"uris":["http://zotero.org/users/11665025/items/AAWRRTSD"],"itemData":{"id":1629,"type":"article-journal","abstract":"Perceptions of injustice are central to fueling violent political action, though not everyone within a social movement will support violence in response to collective grievances. So who supports violence and who doesn’t after perceived injustice? To address this question, we followed up on the same individuals (N = 805) before and after a court decision in Catalonia (Spain) sentencing nine separatist leaders to prison, an event that led to mass violent and nonviolent protests. We tested three hypotheses by combining classical theories of collective action and more recent extremism models and found support for all three hypotheses. Namely, individuals who exhibited steeper increases in radicalism (controlling for activism) after the court ruling were those who had previously experienced police violence (social dynamics hypothesis), those who identified as separatists (separatist identity hypothesis), and those who held Catalan independence as a sacred value (sacred value hypothesis). Our findings offer a complex picture of real-world conflict settings, where the three evaluated factors seem to be intertwined. We discuss potential venues to restore inter-group relations after perceived injustice, with an assessment of how likely these strategies are to succeed based on the three adopted perspectives.","container-title":"Journal of Social and Political Psychology","DOI":"10.5964/jspp.11255","ISSN":"2195-3325","issue":"2","language":"en","license":"Copyright (c) 2023 Clara Pretus, Hammad Sheikh, Nafees Hamid, Scott Atran","note":"number: 2","page":"730-746","source":"jspp.psychopen.eu","title":"Predicting Radicalism After Perceived Injustice: The Role of Separatist Identity, Sacred Values, and Police Violence","title-short":"Predicting Radicalism After Perceived Injustice","volume":"11","author":[{"family":"Pretus","given":"Clara"},{"family":"Sheikh","given":"Hammad"},{"family":"Hamid","given":"Nafees"},{"family":"Atran","given":"Scott"}],"issued":{"date-parts":[["2023",12,22]]}}}],"schema":"https://github.com/citation-style-language/schema/raw/master/csl-citation.json"} </w:instrText>
+        <w:instrText xml:space="preserve"> ADDIN ZOTERO_ITEM CSL_CITATION {"citationID":"buC0pGh1","properties":{"formattedCitation":"(Fasching et al., 2024)","plainCitation":"(Fasching et al., 2024)","noteIndex":0},"citationItems":[{"id":1614,"uris":["http://zotero.org/users/11665025/items/WYAYI4T2"],"itemData":{"id":1614,"type":"article-journal","abstract":"The scholarly literature suggests that, as elections approach, political tensions intensify, and, as they pass, tensions return to pre-election levels. Using a massive new dataset of 66,000 interviews (cross-sectional and panel), we find that animosities are durable and consistent over the course of the 2022 US election. Individuals with more exposure to the campaign tend to be more polarized, and this sentiment endures post-election. Contrary to expectations, partisans who voted for the winning candidate are no less polarized post-election than those on the losing side. In closing, we note that the durability of polarization has important implications not only for our understanding of the scope of partisan divides but also for efforts designed to ameliorate polarization.","container-title":"Science Advances","DOI":"10.1126/sciadv.adm9198","issue":"36","note":"publisher: American Association for the Advancement of Science","page":"eadm9198","source":"science.org (Atypon)","title":"Persistent polarization: The unexpected durability of political animosity around US elections","title-short":"Persistent polarization","volume":"10","author":[{"family":"Fasching","given":"Neil"},{"family":"Iyengar","given":"Shanto"},{"family":"Lelkes","given":"Yphtach"},{"family":"Westwood","given":"Sean J."}],"issued":{"date-parts":[["2024",9,4]]}}}],"schema":"https://github.com/citation-style-language/schema/raw/master/csl-citation.json"} </w:instrText>
       </w:r>
       <w:r>
         <w:fldChar w:fldCharType="separate"/>
       </w:r>
       <w:r>
-        <w:t>(Pauwels &amp; Heylen, 2020; Pretus et al., 2023)</w:t>
+        <w:t>(Fasching et al., 2024)</w:t>
       </w:r>
       <w:r>
         <w:fldChar w:fldCharType="end"/>
       </w:r>
-      <w:bookmarkEnd w:id="23"/>
-      <w:r>
-        <w:t xml:space="preserve">. The influence of electoral events on extremism appears more complex; although most studies indicate temporary spikes in partisan hostility during elections that subsequently subside </w:t>
-      </w:r>
-      <w:bookmarkStart w:id="24" w:name="_Hlk187061782"/>
+      <w:bookmarkEnd w:id="24"/>
+      <w:r>
+        <w:t xml:space="preserve">. Natural disasters and health crises create particularly fertile ground for extremism, with evidence showing that such events enable extremist groups to exploit public anxiety through disinformation and anti-government narratives </w:t>
+      </w:r>
+      <w:bookmarkStart w:id="25" w:name="_Hlk187061920"/>
       <w:r>
         <w:fldChar w:fldCharType="begin"/>
       </w:r>
       <w:r>
-        <w:instrText xml:space="preserve"> ADDIN ZOTERO_ITEM CSL_CITATION {"citationID":"kLi6XxCI","properties":{"formattedCitation":"(Jungkunz et al., 2024; Michelitch &amp; Utych, 2018)","plainCitation":"(Jungkunz et al., 2024; Michelitch &amp; Utych, 2018)","noteIndex":0},"citationItems":[{"id":1244,"uris":["http://zotero.org/users/11665025/items/XQZ99ZB8"],"itemData":{"id":1244,"type":"article-journal","abstract":"This paper introduces three new scales to measure left- and right-wing radical as well as general extremist attitudes that can be applied across Western European countries. We therefore propose a thorough conceptualization of extremist attitudes that consists of two dimensions: general extremism, by which we understand attitudes that oppose the constitutional democratic state, and another dimension that differentiates between right- and leftwing radicalism by which we understand people who take far-reaching but often one-sided positions on political issues (e.g., on nationalism or anti-imperialism) by advocating fundamental socio-political change. Based on data from Germany, Great Britain, and the Netherlands (n = 6,201) we created short indices for general extremism and left- and right-wing radicalism. We check for convergence validity by assessing the psychometric properties of the extracted indices, i.e. their internal coherence and the degree to which a scale is able to distinguish strongly extremist and non-extremist individuals. Finally, we correlate the scales with various constructs that are likely related to extremist attitudes in order to assure external or construct validity. The results indicate that the three scales are highly valid and applicable across three Western European countries. Overall, we find that about two to four percent of citizens in each country hold left-wing or right-wing extremist attitudes.","container-title":"PLOS ONE","DOI":"10.1371/journal.pone.0300661","ISSN":"1932-6203","issue":"5","journalAbbreviation":"PLoS ONE","language":"en","page":"e0300661","source":"DOI.org (Crossref)","title":"Measuring political radicalism and extremism in surveys: Three new scales","title-short":"Measuring political radicalism and extremism in surveys","volume":"19","author":[{"family":"Jungkunz","given":"Sebastian"},{"family":"Helbling","given":"Marc"},{"family":"Osenbrügge","given":"Nina"}],"editor":[{"family":"Horita","given":"Yutaka"}],"issued":{"date-parts":[["2024",5,8]]}}},{"id":1620,"uris":["http://zotero.org/users/11665025/items/FVQFVGE9"],"itemData":{"id":1620,"type":"article-journal","abstract":"Elections are defining elements of democracy but occur infrequently. Given that elections evoke mass mobilization, we expect citizen attachments to political parties to wax during election season and wane in between. By leveraging data from 86 countries across the globe to investigate the effect of the electoral cycle on partisanship, we find that the predicted probability of being close to a political party rises 6 percentage points from cycle midpoint to an election—an effect rivaling traditional key determinants of partisanship. Further, fluctuations are larger where the persistence of party presence throughout the cycle is weaker and socioeconomic development is lower. These findings challenge the discipline to introduce dynamic political events into the study of partisanship, alongside “static” individual-level and country-level determinants. Additionally, presumed cross-country or temporal differences in mass partisanship levels, long used as indicators of democratic consolidation or party system institutionalization, may be confounded by electoral cycle effects.","container-title":"The Journal of Politics","ISSN":"0022-3816","issue":"2","note":"publisher: [The University of Chicago Press, Southern Political Science Association]","page":"412-427","source":"JSTOR","title":"Electoral Cycle Fluctuations in Partisanship: Global Evidence from Eighty-Six Countries","title-short":"Electoral Cycle Fluctuations in Partisanship","volume":"80","author":[{"family":"Michelitch","given":"Kristin"},{"family":"Utych","given":"Stephen"}],"issued":{"date-parts":[["2018"]]}}}],"schema":"https://github.com/citation-style-language/schema/raw/master/csl-citation.json"} </w:instrText>
+        <w:instrText xml:space="preserve"> ADDIN ZOTERO_ITEM CSL_CITATION {"citationID":"eUZfqfkN","properties":{"formattedCitation":"(Khalil, 2021)","plainCitation":"(Khalil, 2021)","noteIndex":0},"citationItems":[{"id":1644,"uris":["http://zotero.org/users/11665025/items/582PBYWN"],"itemData":{"id":1644,"type":"article-journal","container-title":"Australian Strategic Policy Institute","language":"en","source":"Zotero","title":"The impact of natural disasters on violent extremism","URL":"https://www.jstor.org/stable/resrep31258.24","author":[{"family":"Khalil","given":"Lydia"}],"issued":{"date-parts":[["2021"]]}}}],"schema":"https://github.com/citation-style-language/schema/raw/master/csl-citation.json"} </w:instrText>
       </w:r>
       <w:r>
         <w:fldChar w:fldCharType="separate"/>
       </w:r>
       <w:r>
-        <w:t>(Jungkunz et al., 2024; Michelitch &amp; Utych, 2018)</w:t>
+        <w:t>(Khalil, 2021)</w:t>
       </w:r>
       <w:r>
         <w:fldChar w:fldCharType="end"/>
       </w:r>
-      <w:bookmarkEnd w:id="24"/>
-      <w:r>
-        <w:t xml:space="preserve">. Evidence from the 2022 U.S. elections suggests </w:t>
-      </w:r>
-      <w:r>
-        <w:t>that these elections have had more persistent effects on partisan animosity and support for political violence</w:t>
-      </w:r>
-      <w:r>
-        <w:t xml:space="preserve"> </w:t>
-      </w:r>
-      <w:bookmarkStart w:id="25" w:name="_Hlk187061849"/>
+      <w:bookmarkEnd w:id="25"/>
+      <w:r>
+        <w:t xml:space="preserve">, as notably demonstrated by the effect of the COVID-19 pandemic on extremist online activity </w:t>
+      </w:r>
+      <w:bookmarkStart w:id="26" w:name="_Hlk187061960"/>
       <w:r>
         <w:fldChar w:fldCharType="begin"/>
       </w:r>
       <w:r>
-        <w:instrText xml:space="preserve"> ADDIN ZOTERO_ITEM CSL_CITATION {"citationID":"buC0pGh1","properties":{"formattedCitation":"(Fasching et al., 2024)","plainCitation":"(Fasching et al., 2024)","noteIndex":0},"citationItems":[{"id":1614,"uris":["http://zotero.org/users/11665025/items/WYAYI4T2"],"itemData":{"id":1614,"type":"article-journal","abstract":"The scholarly literature suggests that, as elections approach, political tensions intensify, and, as they pass, tensions return to pre-election levels. Using a massive new dataset of 66,000 interviews (cross-sectional and panel), we find that animosities are durable and consistent over the course of the 2022 US election. Individuals with more exposure to the campaign tend to be more polarized, and this sentiment endures post-election. Contrary to expectations, partisans who voted for the winning candidate are no less polarized post-election than those on the losing side. In closing, we note that the durability of polarization has important implications not only for our understanding of the scope of partisan divides but also for efforts designed to ameliorate polarization.","container-title":"Science Advances","DOI":"10.1126/sciadv.adm9198","issue":"36","note":"publisher: American Association for the Advancement of Science","page":"eadm9198","source":"science.org (Atypon)","title":"Persistent polarization: The unexpected durability of political animosity around US elections","title-short":"Persistent polarization","volume":"10","author":[{"family":"Fasching","given":"Neil"},{"family":"Iyengar","given":"Shanto"},{"family":"Lelkes","given":"Yphtach"},{"family":"Westwood","given":"Sean J."}],"issued":{"date-parts":[["2024",9,4]]}}}],"schema":"https://github.com/citation-style-language/schema/raw/master/csl-citation.json"} </w:instrText>
+        <w:instrText xml:space="preserve"> ADDIN ZOTERO_ITEM CSL_CITATION {"citationID":"hXsNcu38","properties":{"formattedCitation":"(Davies et al., 2023; Marone, 2022)","plainCitation":"(Davies et al., 2023; Marone, 2022)","noteIndex":0},"citationItems":[{"id":1645,"uris":["http://zotero.org/users/11665025/items/YGSTEHZF"],"itemData":{"id":1645,"type":"article-journal","abstract":"Historically, pandemics had inevitably produced demonization and scapegoating, and the COVID-19 pandemic has been no exception. Some individuals and groups have attempted to weaponize and exploit the pandemic, to use it as a means of spreading their extremist ideologies and to radicalize others to their causes. Segmented regression analyses of seven online extremist forums revealed that posting behavior on violent right-wing extremist and incel forums increased significantly following the declaration of the pandemic. The same was not true of left-wing or jihadist forums. These unequal effects likely reflect the particular grievance-based and online nature of right-wing and incel extremism.","container-title":"Studies in Conflict &amp; Terrorism","DOI":"10.1080/1057610X.2021.1923188","ISSN":"1057-610X","issue":"11","note":"publisher: Routledge\n_eprint: https://doi.org/10.1080/1057610X.2021.1923188","page":"2327-2350","source":"Taylor and Francis+NEJM","title":"A Witch’s Brew of Grievances: The Potential Effects of COVID-19 on Radicalization to Violent Extremism","title-short":"A Witch’s Brew of Grievances","volume":"46","author":[{"family":"Davies","given":"Garth"},{"family":"Wu","given":"Edith"},{"family":"Frank","given":"Richard"}],"issued":{"date-parts":[["2023",11,2]]}}},{"id":1648,"uris":["http://zotero.org/users/11665025/items/PP745TB5"],"itemData":{"id":1648,"type":"article-journal","abstract":"Novel COVID-19 is having far-reaching consequences worldwide. Security and security management are not immune from this influence. Building on the scientific literature, this article explores the mixed impact of this unexpected macro-level phenomenon and its consequences on violent extremism and terrorism in the West, in the short and in the medium to long term. The paper looks at the influence on extremist beliefs and attitudes and, moreover, it examines the effects on extremist behaviors, with an emphasis on terrorist activities, drawing on a model of terrorist attack cycle. The COVID-19 pandemic can be interpreted as a global natural experiment that offers insight into causal processes, in the interplay among societal, group, and individual factors.","container-title":"Security Journal","DOI":"10.1057/s41284-020-00274-y","ISSN":"0955-1662","issue":"1","note":"PMID: null\nPMCID: PMC7790481","page":"205-225","source":"PubMed Central","title":"Hate in the time of coronavirus: exploring the impact of the COVID-19 pandemic on violent extremism and terrorism in the West","title-short":"Hate in the time of coronavirus","volume":"35","author":[{"family":"Marone","given":"Francesco"}],"issued":{"date-parts":[["2022"]]}}}],"schema":"https://github.com/citation-style-language/schema/raw/master/csl-citation.json"} </w:instrText>
       </w:r>
       <w:r>
         <w:fldChar w:fldCharType="separate"/>
       </w:r>
       <w:r>
-        <w:t>(Fasching et al., 2024)</w:t>
+        <w:t>(Davies et al., 2023; Marone, 2022)</w:t>
       </w:r>
       <w:r>
         <w:fldChar w:fldCharType="end"/>
       </w:r>
-      <w:bookmarkEnd w:id="25"/>
-      <w:r>
-        <w:t xml:space="preserve">. Natural disasters and health crises create particularly fertile ground for extremism, with evidence showing that such events enable extremist groups to exploit public anxiety through disinformation and anti-government narratives </w:t>
-      </w:r>
-      <w:bookmarkStart w:id="26" w:name="_Hlk187061920"/>
-      <w:r>
-        <w:fldChar w:fldCharType="begin"/>
-      </w:r>
-      <w:r>
-        <w:instrText xml:space="preserve"> ADDIN ZOTERO_ITEM CSL_CITATION {"citationID":"eUZfqfkN","properties":{"formattedCitation":"(Khalil, 2021)","plainCitation":"(Khalil, 2021)","noteIndex":0},"citationItems":[{"id":1644,"uris":["http://zotero.org/users/11665025/items/582PBYWN"],"itemData":{"id":1644,"type":"article-journal","container-title":"Australian Strategic Policy Institute","language":"en","source":"Zotero","title":"The impact of natural disasters on violent extremism","URL":"https://www.jstor.org/stable/resrep31258.24","author":[{"family":"Khalil","given":"Lydia"}],"issued":{"date-parts":[["2021"]]}}}],"schema":"https://github.com/citation-style-language/schema/raw/master/csl-citation.json"} </w:instrText>
-      </w:r>
-      <w:r>
-        <w:fldChar w:fldCharType="separate"/>
-      </w:r>
-      <w:r>
-        <w:t>(Khalil, 2021)</w:t>
-      </w:r>
-      <w:r>
-        <w:fldChar w:fldCharType="end"/>
-      </w:r>
       <w:bookmarkEnd w:id="26"/>
-      <w:r>
-        <w:t xml:space="preserve">, as notably demonstrated by the effect of the COVID-19 pandemic on extremist online activity </w:t>
-      </w:r>
-      <w:bookmarkStart w:id="27" w:name="_Hlk187061960"/>
-      <w:r>
-        <w:fldChar w:fldCharType="begin"/>
-      </w:r>
-      <w:r>
-        <w:instrText xml:space="preserve"> ADDIN ZOTERO_ITEM CSL_CITATION {"citationID":"hXsNcu38","properties":{"formattedCitation":"(Davies et al., 2023; Marone, 2022)","plainCitation":"(Davies et al., 2023; Marone, 2022)","noteIndex":0},"citationItems":[{"id":1645,"uris":["http://zotero.org/users/11665025/items/YGSTEHZF"],"itemData":{"id":1645,"type":"article-journal","abstract":"Historically, pandemics had inevitably produced demonization and scapegoating, and the COVID-19 pandemic has been no exception. Some individuals and groups have attempted to weaponize and exploit the pandemic, to use it as a means of spreading their extremist ideologies and to radicalize others to their causes. Segmented regression analyses of seven online extremist forums revealed that posting behavior on violent right-wing extremist and incel forums increased significantly following the declaration of the pandemic. The same was not true of left-wing or jihadist forums. These unequal effects likely reflect the particular grievance-based and online nature of right-wing and incel extremism.","container-title":"Studies in Conflict &amp; Terrorism","DOI":"10.1080/1057610X.2021.1923188","ISSN":"1057-610X","issue":"11","note":"publisher: Routledge\n_eprint: https://doi.org/10.1080/1057610X.2021.1923188","page":"2327-2350","source":"Taylor and Francis+NEJM","title":"A Witch’s Brew of Grievances: The Potential Effects of COVID-19 on Radicalization to Violent Extremism","title-short":"A Witch’s Brew of Grievances","volume":"46","author":[{"family":"Davies","given":"Garth"},{"family":"Wu","given":"Edith"},{"family":"Frank","given":"Richard"}],"issued":{"date-parts":[["2023",11,2]]}}},{"id":1648,"uris":["http://zotero.org/users/11665025/items/PP745TB5"],"itemData":{"id":1648,"type":"article-journal","abstract":"Novel COVID-19 is having far-reaching consequences worldwide. Security and security management are not immune from this influence. Building on the scientific literature, this article explores the mixed impact of this unexpected macro-level phenomenon and its consequences on violent extremism and terrorism in the West, in the short and in the medium to long term. The paper looks at the influence on extremist beliefs and attitudes and, moreover, it examines the effects on extremist behaviors, with an emphasis on terrorist activities, drawing on a model of terrorist attack cycle. The COVID-19 pandemic can be interpreted as a global natural experiment that offers insight into causal processes, in the interplay among societal, group, and individual factors.","container-title":"Security Journal","DOI":"10.1057/s41284-020-00274-y","ISSN":"0955-1662","issue":"1","note":"PMID: null\nPMCID: PMC7790481","page":"205-225","source":"PubMed Central","title":"Hate in the time of coronavirus: exploring the impact of the COVID-19 pandemic on violent extremism and terrorism in the West","title-short":"Hate in the time of coronavirus","volume":"35","author":[{"family":"Marone","given":"Francesco"}],"issued":{"date-parts":[["2022"]]}}}],"schema":"https://github.com/citation-style-language/schema/raw/master/csl-citation.json"} </w:instrText>
-      </w:r>
-      <w:r>
-        <w:fldChar w:fldCharType="separate"/>
-      </w:r>
-      <w:r>
-        <w:t>(Davies et al., 2023; Marone, 2022)</w:t>
-      </w:r>
-      <w:r>
-        <w:fldChar w:fldCharType="end"/>
-      </w:r>
-      <w:bookmarkEnd w:id="27"/>
       <w:r>
         <w:t>.</w:t>
       </w:r>
@@ -2857,41 +2622,44 @@
         <w:t xml:space="preserve">rientation correlates strongly with xenophobia, racism, anti-Semitism, and exclusion of ethnic and racial minorities </w:t>
       </w:r>
       <w:r>
+        <w:fldChar w:fldCharType="begin"/>
+      </w:r>
+      <w:r>
+        <w:instrText xml:space="preserve"> ADDIN ZOTERO_ITEM CSL_CITATION {"citationID":"36AayAAR","properties":{"formattedCitation":"(Jungkunz et al., 2024)","plainCitation":"(Jungkunz et al., 2024)","noteIndex":0},"citationItems":[{"id":1244,"uris":["http://zotero.org/users/11665025/items/XQZ99ZB8"],"itemData":{"id":1244,"type":"article-journal","abstract":"This paper introduces three new scales to measure left- and right-wing radical as well as general extremist attitudes that can be applied across Western European countries. We therefore propose a thorough conceptualization of extremist attitudes that consists of two dimensions: general extremism, by which we understand attitudes that oppose the constitutional democratic state, and another dimension that differentiates between right- and leftwing radicalism by which we understand people who take far-reaching but often one-sided positions on political issues (e.g., on nationalism or anti-imperialism) by advocating fundamental socio-political change. Based on data from Germany, Great Britain, and the Netherlands (n = 6,201) we created short indices for general extremism and left- and right-wing radicalism. We check for convergence validity by assessing the psychometric properties of the extracted indices, i.e. their internal coherence and the degree to which a scale is able to distinguish strongly extremist and non-extremist individuals. Finally, we correlate the scales with various constructs that are likely related to extremist attitudes in order to assure external or construct validity. The results indicate that the three scales are highly valid and applicable across three Western European countries. Overall, we find that about two to four percent of citizens in each country hold left-wing or right-wing extremist attitudes.","container-title":"PLOS ONE","DOI":"10.1371/journal.pone.0300661","ISSN":"1932-6203","issue":"5","journalAbbreviation":"PLoS ONE","language":"en","page":"e0300661","source":"DOI.org (Crossref)","title":"Measuring political radicalism and extremism in surveys: Three new scales","title-short":"Measuring political radicalism and extremism in surveys","volume":"19","author":[{"family":"Jungkunz","given":"Sebastian"},{"family":"Helbling","given":"Marc"},{"family":"Osenbrügge","given":"Nina"}],"editor":[{"family":"Horita","given":"Yutaka"}],"issued":{"date-parts":[["2024",5,8]]}}}],"schema":"https://github.com/citation-style-language/schema/raw/master/csl-citation.json"} </w:instrText>
+      </w:r>
+      <w:r>
+        <w:fldChar w:fldCharType="separate"/>
+      </w:r>
+      <w:r>
+        <w:t>(Jungkunz et al., 2024)</w:t>
+      </w:r>
+      <w:r>
+        <w:fldChar w:fldCharType="end"/>
+      </w:r>
+      <w:r>
+        <w:t xml:space="preserve">. However, left-wing political </w:t>
+      </w:r>
+      <w:r>
+        <w:t>o</w:t>
+      </w:r>
+      <w:r>
+        <w:t xml:space="preserve">rientation can also lead to extremist manifestations, including intolerance toward perceived enemies such as capitalists, fascists, and supporters of traditional authority structures, with some left-wing groups promoting systematic persecution of outgroups based on class or political ideology </w:t>
+      </w:r>
+      <w:r>
+        <w:fldChar w:fldCharType="begin"/>
+      </w:r>
+      <w:r>
+        <w:instrText xml:space="preserve"> ADDIN ZOTERO_ITEM CSL_CITATION {"citationID":"8Kl3DYQ3","properties":{"formattedCitation":"(Guhl, 2025)","plainCitation":"(Guhl, 2025)","noteIndex":0},"citationItems":[{"id":2113,"uris":["http://zotero.org/users/11665025/items/NY4U267J"],"itemData":{"id":2113,"type":"report","abstract":"Overviews of issues, trends, narratives, platforms and actors.","language":"en-GB","publisher":"Institute for Strategic Dialog (ISD)","title":"Left Wing Extremism","URL":"https://www.isdglobal.org/explainers/left-wing-extremism/","author":[{"family":"Guhl","given":"Jakob"}],"accessed":{"date-parts":[["2025",7,23]]},"issued":{"date-parts":[["2025",1,8]]}}}],"schema":"https://github.com/citation-style-language/schema/raw/master/csl-citation.json"} </w:instrText>
+      </w:r>
+      <w:r>
+        <w:fldChar w:fldCharType="separate"/>
+      </w:r>
+      <w:r>
+        <w:t xml:space="preserve">(Guhl, </w:t>
+      </w:r>
+      <w:r>
         <w:lastRenderedPageBreak/>
-        <w:fldChar w:fldCharType="begin"/>
-      </w:r>
-      <w:r>
-        <w:instrText xml:space="preserve"> ADDIN ZOTERO_ITEM CSL_CITATION {"citationID":"36AayAAR","properties":{"formattedCitation":"(Jungkunz et al., 2024)","plainCitation":"(Jungkunz et al., 2024)","noteIndex":0},"citationItems":[{"id":1244,"uris":["http://zotero.org/users/11665025/items/XQZ99ZB8"],"itemData":{"id":1244,"type":"article-journal","abstract":"This paper introduces three new scales to measure left- and right-wing radical as well as general extremist attitudes that can be applied across Western European countries. We therefore propose a thorough conceptualization of extremist attitudes that consists of two dimensions: general extremism, by which we understand attitudes that oppose the constitutional democratic state, and another dimension that differentiates between right- and leftwing radicalism by which we understand people who take far-reaching but often one-sided positions on political issues (e.g., on nationalism or anti-imperialism) by advocating fundamental socio-political change. Based on data from Germany, Great Britain, and the Netherlands (n = 6,201) we created short indices for general extremism and left- and right-wing radicalism. We check for convergence validity by assessing the psychometric properties of the extracted indices, i.e. their internal coherence and the degree to which a scale is able to distinguish strongly extremist and non-extremist individuals. Finally, we correlate the scales with various constructs that are likely related to extremist attitudes in order to assure external or construct validity. The results indicate that the three scales are highly valid and applicable across three Western European countries. Overall, we find that about two to four percent of citizens in each country hold left-wing or right-wing extremist attitudes.","container-title":"PLOS ONE","DOI":"10.1371/journal.pone.0300661","ISSN":"1932-6203","issue":"5","journalAbbreviation":"PLoS ONE","language":"en","page":"e0300661","source":"DOI.org (Crossref)","title":"Measuring political radicalism and extremism in surveys: Three new scales","title-short":"Measuring political radicalism and extremism in surveys","volume":"19","author":[{"family":"Jungkunz","given":"Sebastian"},{"family":"Helbling","given":"Marc"},{"family":"Osenbrügge","given":"Nina"}],"editor":[{"family":"Horita","given":"Yutaka"}],"issued":{"date-parts":[["2024",5,8]]}}}],"schema":"https://github.com/citation-style-language/schema/raw/master/csl-citation.json"} </w:instrText>
-      </w:r>
-      <w:r>
-        <w:fldChar w:fldCharType="separate"/>
-      </w:r>
-      <w:r>
-        <w:t>(Jungkunz et al., 2024)</w:t>
-      </w:r>
-      <w:r>
-        <w:fldChar w:fldCharType="end"/>
-      </w:r>
-      <w:r>
-        <w:t xml:space="preserve">. However, left-wing political </w:t>
-      </w:r>
-      <w:r>
-        <w:t>o</w:t>
-      </w:r>
-      <w:r>
-        <w:t xml:space="preserve">rientation can also lead to extremist manifestations, including intolerance toward perceived enemies such as capitalists, fascists, and supporters of traditional authority structures, with some left-wing groups promoting systematic persecution of outgroups based on class or political ideology </w:t>
-      </w:r>
-      <w:r>
-        <w:fldChar w:fldCharType="begin"/>
-      </w:r>
-      <w:r>
-        <w:instrText xml:space="preserve"> ADDIN ZOTERO_ITEM CSL_CITATION {"citationID":"8Kl3DYQ3","properties":{"formattedCitation":"(Guhl, 2025)","plainCitation":"(Guhl, 2025)","noteIndex":0},"citationItems":[{"id":2113,"uris":["http://zotero.org/users/11665025/items/NY4U267J"],"itemData":{"id":2113,"type":"report","abstract":"Overviews of issues, trends, narratives, platforms and actors.","language":"en-GB","publisher":"Institute for Strategic Dialog (ISD)","title":"Left Wing Extremism","URL":"https://www.isdglobal.org/explainers/left-wing-extremism/","author":[{"family":"Guhl","given":"Jakob"}],"accessed":{"date-parts":[["2025",7,23]]},"issued":{"date-parts":[["2025",1,8]]}}}],"schema":"https://github.com/citation-style-language/schema/raw/master/csl-citation.json"} </w:instrText>
-      </w:r>
-      <w:r>
-        <w:fldChar w:fldCharType="separate"/>
-      </w:r>
-      <w:r>
-        <w:t>(Guhl, 2025)</w:t>
+        <w:t>2025)</w:t>
       </w:r>
       <w:r>
         <w:fldChar w:fldCharType="end"/>
@@ -3064,47 +2832,50 @@
         </w:rPr>
       </w:pPr>
       <w:r>
+        <w:t>The</w:t>
+      </w:r>
+      <w:r>
+        <w:t xml:space="preserve"> political orientation measure</w:t>
+      </w:r>
+      <w:r>
+        <w:t xml:space="preserve"> </w:t>
+      </w:r>
+      <w:r>
+        <w:t>incorporate</w:t>
+      </w:r>
+      <w:r>
+        <w:t>s</w:t>
+      </w:r>
+      <w:r>
+        <w:t xml:space="preserve"> center-wing orientations alongside traditional left-wing and right-wing perspectives. Following the end of the Second Intifada (2000-2005), centrist parties established themselves as significant political entities in Israel</w:t>
+      </w:r>
+      <w:r>
+        <w:t xml:space="preserve"> </w:t>
+      </w:r>
+      <w:r>
+        <w:fldChar w:fldCharType="begin"/>
+      </w:r>
+      <w:r>
+        <w:instrText xml:space="preserve"> ADDIN ZOTERO_ITEM CSL_CITATION {"citationID":"3zFlrgEu","properties":{"formattedCitation":"(Agmon, 2025; Talshir, 2019)","plainCitation":"(Agmon, 2025; Talshir, 2019)","noteIndex":0},"citationItems":[{"id":2231,"uris":["http://zotero.org/users/11665025/items/JR3CBU4G"],"itemData":{"id":2231,"type":"article-magazine","abstract":"Its parties have embraced the fantasy that conciliation to the far right is the best way to weaken it.","container-title":"Boston Review","language":"en","source":"Boston Review","title":"Israel’s Complicit Center","URL":"https://www.bostonreview.net/articles/israels-complicit-center/","author":[{"family":"Agmon","given":"Shai"}],"accessed":{"date-parts":[["2025",8,26]]},"issued":{"date-parts":[["2025",3,25]]}}},{"id":2227,"uris":["http://zotero.org/users/11665025/items/33IQWHW6"],"itemData":{"id":2227,"type":"report","abstract":"A prerequisite for democratic rule is a realistic chance of power change. The path to power change in Israeli politics, the widely held belief suggests, is passing through the centrist parties. Is being a ‘centrist’ party merely a strategic position on the Left-Right axis? What does this position mean ideologically? Why is power change that comes from the center short-lived? And what does all this entail for Israeli democracy, in the context of the 2019 election?","language":"en","publisher":"Heinrich Böll Stiftung","title":"Center Parties and Power Change in Israeli Politics","URL":"https://il.boell.org/en/2019/04/03/center-parties-and-power-change-israeli-politics","author":[{"family":"Talshir","given":"Gayil"}],"accessed":{"date-parts":[["2025",8,26]]},"issued":{"date-parts":[["2019",4,3]]}}}],"schema":"https://github.com/citation-style-language/schema/raw/master/csl-citation.json"} </w:instrText>
+      </w:r>
+      <w:r>
+        <w:fldChar w:fldCharType="separate"/>
+      </w:r>
+      <w:r>
+        <w:t>(Agmon, 2025; Talshir, 2019)</w:t>
+      </w:r>
+      <w:r>
+        <w:fldChar w:fldCharType="end"/>
+      </w:r>
+      <w:r>
+        <w:t xml:space="preserve">. </w:t>
+      </w:r>
+      <w:r>
+        <w:t xml:space="preserve">Approximately 25-33% of Israeli voters regularly support centrist parties, constituting an expanding bloc of predominantly </w:t>
+      </w:r>
+      <w:r>
         <w:lastRenderedPageBreak/>
-        <w:t>The</w:t>
-      </w:r>
-      <w:r>
-        <w:t xml:space="preserve"> political orientation measure</w:t>
-      </w:r>
-      <w:r>
-        <w:t xml:space="preserve"> </w:t>
-      </w:r>
-      <w:r>
-        <w:t>incorporate</w:t>
-      </w:r>
-      <w:r>
-        <w:t>s</w:t>
-      </w:r>
-      <w:r>
-        <w:t xml:space="preserve"> center-wing orientations alongside traditional left-wing and right-wing perspectives. Following the end of the Second Intifada (2000-2005), centrist parties established themselves as significant political entities in Israel</w:t>
-      </w:r>
-      <w:r>
-        <w:t xml:space="preserve"> </w:t>
-      </w:r>
-      <w:r>
-        <w:fldChar w:fldCharType="begin"/>
-      </w:r>
-      <w:r>
-        <w:instrText xml:space="preserve"> ADDIN ZOTERO_ITEM CSL_CITATION {"citationID":"3zFlrgEu","properties":{"formattedCitation":"(Agmon, 2025; Talshir, 2019)","plainCitation":"(Agmon, 2025; Talshir, 2019)","noteIndex":0},"citationItems":[{"id":2231,"uris":["http://zotero.org/users/11665025/items/JR3CBU4G"],"itemData":{"id":2231,"type":"article-magazine","abstract":"Its parties have embraced the fantasy that conciliation to the far right is the best way to weaken it.","container-title":"Boston Review","language":"en","source":"Boston Review","title":"Israel’s Complicit Center","URL":"https://www.bostonreview.net/articles/israels-complicit-center/","author":[{"family":"Agmon","given":"Shai"}],"accessed":{"date-parts":[["2025",8,26]]},"issued":{"date-parts":[["2025",3,25]]}}},{"id":2227,"uris":["http://zotero.org/users/11665025/items/33IQWHW6"],"itemData":{"id":2227,"type":"report","abstract":"A prerequisite for democratic rule is a realistic chance of power change. The path to power change in Israeli politics, the widely held belief suggests, is passing through the centrist parties. Is being a ‘centrist’ party merely a strategic position on the Left-Right axis? What does this position mean ideologically? Why is power change that comes from the center short-lived? And what does all this entail for Israeli democracy, in the context of the 2019 election?","language":"en","publisher":"Heinrich Böll Stiftung","title":"Center Parties and Power Change in Israeli Politics","URL":"https://il.boell.org/en/2019/04/03/center-parties-and-power-change-israeli-politics","author":[{"family":"Talshir","given":"Gayil"}],"accessed":{"date-parts":[["2025",8,26]]},"issued":{"date-parts":[["2019",4,3]]}}}],"schema":"https://github.com/citation-style-language/schema/raw/master/csl-citation.json"} </w:instrText>
-      </w:r>
-      <w:r>
-        <w:fldChar w:fldCharType="separate"/>
-      </w:r>
-      <w:r>
-        <w:t>(Agmon, 2025; Talshir, 2019)</w:t>
-      </w:r>
-      <w:r>
-        <w:fldChar w:fldCharType="end"/>
-      </w:r>
-      <w:r>
-        <w:t xml:space="preserve">. </w:t>
-      </w:r>
-      <w:r>
-        <w:t xml:space="preserve">Approximately 25-33% of Israeli voters regularly support centrist parties, constituting an expanding bloc of predominantly educated middle-class citizens who remain committed to centrist alternatives rather than shifting between left and right poles </w:t>
+        <w:t xml:space="preserve">educated middle-class citizens who remain committed to centrist alternatives rather than shifting between left and right poles </w:t>
       </w:r>
       <w:r>
         <w:fldChar w:fldCharType="begin"/>
@@ -3308,11 +3079,7 @@
         <w:t>”</w:t>
       </w:r>
       <w:r>
-        <w:t xml:space="preserve"> Continued public pressure </w:t>
-      </w:r>
-      <w:r>
-        <w:lastRenderedPageBreak/>
-        <w:t xml:space="preserve">ultimately compelled the Prime Minister to reinstate Gallant two weeks later. </w:t>
+        <w:t xml:space="preserve"> Continued public pressure ultimately compelled the Prime Minister to reinstate Gallant two weeks later. </w:t>
       </w:r>
       <w:r>
         <w:t xml:space="preserve">(v) The October 7 War is referred to as the deadliest day for jews since the Holocaust, with a timing that is potentially connected to the strong divisions within the Israeli population due to the Judicial </w:t>
@@ -3329,6 +3096,7 @@
         <w:pStyle w:val="Newparagraph"/>
       </w:pPr>
       <w:r>
+        <w:lastRenderedPageBreak/>
         <w:t xml:space="preserve">The calculation of political extremism dimensions combines multiple related survey measures (questions) into a single variable using Confirmatory Factor Analysis (CFA). Each dimension uses a 1-to-7 scale, with 1 representing a low level of extremism and 7 a high level of extremism. Respondents’ self-reported political affiliations, rated on a 1-to-7 scale (where 1 represents right-wing and 7 represents left-wing), are converted into three political orientation categories: right (1-3), center (4), and left (5-7). Control variables include Gender (male, female) and Age Group (18-30, 31-45, 46-60, 60+). </w:t>
       </w:r>
     </w:p>
@@ -3355,10 +3123,7 @@
         <w:t xml:space="preserve"> of various destabilizing </w:t>
       </w:r>
       <w:r>
-        <w:t xml:space="preserve">events </w:t>
-      </w:r>
-      <w:r>
-        <w:t xml:space="preserve">with political extremism </w:t>
+        <w:t xml:space="preserve">events with political extremism </w:t>
       </w:r>
       <w:r>
         <w:t>across the dimensions</w:t>
@@ -3397,7 +3162,13 @@
         <w:t xml:space="preserve"> </w:t>
       </w:r>
       <w:r>
-        <w:t xml:space="preserve">Separate analyses explore the entire population and its more extremist segment. </w:t>
+        <w:t xml:space="preserve">Separate analyses explore the entire population and its more </w:t>
+      </w:r>
+      <w:r>
+        <w:t>extreme</w:t>
+      </w:r>
+      <w:r>
+        <w:t xml:space="preserve"> segment. </w:t>
       </w:r>
       <w:r>
         <w:t>In t</w:t>
@@ -3622,25 +3393,13 @@
         <w:rPr>
           <w:lang w:val="en-US"/>
         </w:rPr>
-        <w:t>s of extremism</w:t>
-      </w:r>
-      <w:r>
-        <w:rPr>
-          <w:lang w:val="en-US"/>
-        </w:rPr>
-        <w:t xml:space="preserve"> </w:t>
-      </w:r>
-      <w:r>
-        <w:rPr>
-          <w:lang w:val="en-US"/>
-        </w:rPr>
-        <w:t>using the</w:t>
-      </w:r>
-      <w:r>
-        <w:rPr>
-          <w:lang w:val="en-US"/>
-        </w:rPr>
-        <w:t xml:space="preserve"> three dimensions of political extremism</w:t>
+        <w:t xml:space="preserve">s of </w:t>
+      </w:r>
+      <w:r>
+        <w:rPr>
+          <w:lang w:val="en-US"/>
+        </w:rPr>
+        <w:t>political extremism across the three dimensions</w:t>
       </w:r>
       <w:r>
         <w:rPr>
@@ -3652,14 +3411,7 @@
         <w:rPr>
           <w:lang w:val="en-US"/>
         </w:rPr>
-        <w:t xml:space="preserve">A strong </w:t>
-      </w:r>
-      <w:r>
-        <w:rPr>
-          <w:lang w:val="en-US"/>
-        </w:rPr>
-        <w:lastRenderedPageBreak/>
-        <w:t xml:space="preserve">association between extremist profiles and </w:t>
+        <w:t xml:space="preserve">A strong association between extremist profiles and </w:t>
       </w:r>
       <w:r>
         <w:rPr>
@@ -3716,7 +3468,7 @@
           <w:lang w:val="en-US"/>
         </w:rPr>
       </w:pPr>
-      <w:bookmarkStart w:id="28" w:name="_Ref207304911"/>
+      <w:bookmarkStart w:id="27" w:name="_Ref207304911"/>
       <w:r>
         <w:rPr>
           <w:lang w:val="en-US"/>
@@ -3789,7 +3541,14 @@
         <w:rPr>
           <w:lang w:val="en-US"/>
         </w:rPr>
-        <w:t>demonstrate a significant main effect for the event variable (p &lt; .001) during the Inland Terror period (Pillai</w:t>
+        <w:t xml:space="preserve">demonstrate a significant main effect for the event variable (p &lt; .001) during the Inland Terror period </w:t>
+      </w:r>
+      <w:r>
+        <w:rPr>
+          <w:lang w:val="en-US"/>
+        </w:rPr>
+        <w:lastRenderedPageBreak/>
+        <w:t>(Pillai</w:t>
       </w:r>
       <w:r>
         <w:rPr>
@@ -3823,19 +3582,32 @@
           <w:lang w:val="en-US"/>
         </w:rPr>
       </w:pPr>
-      <w:bookmarkStart w:id="29" w:name="_Ref217736342"/>
+      <w:bookmarkStart w:id="28" w:name="_Ref217736342"/>
       <w:r>
         <w:t xml:space="preserve">Table </w:t>
       </w:r>
-      <w:fldSimple w:instr=" SEQ Table \* ARABIC ">
-        <w:r>
-          <w:rPr>
-            <w:noProof/>
-          </w:rPr>
-          <w:t>1</w:t>
-        </w:r>
-      </w:fldSimple>
-      <w:bookmarkEnd w:id="29"/>
+      <w:r>
+        <w:fldChar w:fldCharType="begin"/>
+      </w:r>
+      <w:r>
+        <w:instrText xml:space="preserve"> SEQ Table \* ARABIC </w:instrText>
+      </w:r>
+      <w:r>
+        <w:fldChar w:fldCharType="separate"/>
+      </w:r>
+      <w:r>
+        <w:rPr>
+          <w:noProof/>
+        </w:rPr>
+        <w:t>1</w:t>
+      </w:r>
+      <w:r>
+        <w:rPr>
+          <w:noProof/>
+        </w:rPr>
+        <w:fldChar w:fldCharType="end"/>
+      </w:r>
+      <w:bookmarkEnd w:id="28"/>
       <w:r>
         <w:rPr>
           <w:lang w:val="en-US"/>
@@ -5667,10 +5439,7 @@
         <w:t xml:space="preserve"> varying </w:t>
       </w:r>
       <w:r>
-        <w:t>levels of fluctuation following</w:t>
-      </w:r>
-      <w:r>
-        <w:t xml:space="preserve"> </w:t>
+        <w:t xml:space="preserve">levels of fluctuation following </w:t>
       </w:r>
       <w:r>
         <w:rPr>
@@ -5689,7 +5458,7 @@
           <w:shd w:val="clear" w:color="auto" w:fill="FFFFFF"/>
           <w:lang w:val="en-US"/>
         </w:rPr>
-        <w:t xml:space="preserve"> In </w:t>
+        <w:t xml:space="preserve"> In contrast,</w:t>
       </w:r>
       <w:r>
         <w:rPr>
@@ -5697,15 +5466,6 @@
           <w:shd w:val="clear" w:color="auto" w:fill="FFFFFF"/>
           <w:lang w:val="en-US"/>
         </w:rPr>
-        <w:lastRenderedPageBreak/>
-        <w:t>contrast,</w:t>
-      </w:r>
-      <w:r>
-        <w:rPr>
-          <w:rFonts w:asciiTheme="majorBidi" w:hAnsiTheme="majorBidi" w:cstheme="majorBidi"/>
-          <w:shd w:val="clear" w:color="auto" w:fill="FFFFFF"/>
-          <w:lang w:val="en-US"/>
-        </w:rPr>
         <w:t xml:space="preserve"> the Violence dimension shows only a significant main effect during the Inland Terror period (F = 5.009).</w:t>
       </w:r>
     </w:p>
@@ -5713,19 +5473,32 @@
       <w:pPr>
         <w:pStyle w:val="Tabletitle"/>
       </w:pPr>
-      <w:bookmarkStart w:id="30" w:name="_Ref217738576"/>
+      <w:bookmarkStart w:id="29" w:name="_Ref217738576"/>
       <w:r>
         <w:t xml:space="preserve">Table </w:t>
       </w:r>
-      <w:fldSimple w:instr=" SEQ Table \* ARABIC ">
-        <w:r>
-          <w:rPr>
-            <w:noProof/>
-          </w:rPr>
-          <w:t>2</w:t>
-        </w:r>
-      </w:fldSimple>
-      <w:bookmarkEnd w:id="30"/>
+      <w:r>
+        <w:fldChar w:fldCharType="begin"/>
+      </w:r>
+      <w:r>
+        <w:instrText xml:space="preserve"> SEQ Table \* ARABIC </w:instrText>
+      </w:r>
+      <w:r>
+        <w:fldChar w:fldCharType="separate"/>
+      </w:r>
+      <w:r>
+        <w:rPr>
+          <w:noProof/>
+        </w:rPr>
+        <w:t>2</w:t>
+      </w:r>
+      <w:r>
+        <w:rPr>
+          <w:noProof/>
+        </w:rPr>
+        <w:fldChar w:fldCharType="end"/>
+      </w:r>
+      <w:bookmarkEnd w:id="29"/>
       <w:r>
         <w:rPr>
           <w:lang w:val="en-US"/>
@@ -5749,7 +5522,7 @@
           <w:rStyle w:val="FootnoteReference"/>
           <w:lang w:val="en-US"/>
         </w:rPr>
-        <w:footnoteReference w:id="4"/>
+        <w:footnoteReference w:id="3"/>
       </w:r>
     </w:p>
     <w:tbl>
@@ -5823,6 +5596,7 @@
                 <w:szCs w:val="18"/>
                 <w:lang w:val="en-US" w:eastAsia="en-US" w:bidi="he-IL"/>
               </w:rPr>
+              <w:lastRenderedPageBreak/>
               <w:t>Dimension</w:t>
             </w:r>
           </w:p>
@@ -7080,7 +6854,7 @@
         </w:rPr>
         <w:t xml:space="preserve"> This suggests that the general public does not react to national crises as a monolithic entity but rather through the conditioning lens of existing ideological commitments.</w:t>
       </w:r>
-      <w:bookmarkEnd w:id="28"/>
+      <w:bookmarkEnd w:id="27"/>
       <w:r>
         <w:rPr>
           <w:rFonts w:asciiTheme="majorBidi" w:hAnsiTheme="majorBidi" w:cstheme="majorBidi"/>
@@ -7112,7 +6886,7 @@
           <w:shd w:val="clear" w:color="auto" w:fill="FFFFFF"/>
           <w:lang w:val="en-US"/>
         </w:rPr>
-        <w:footnoteReference w:id="5"/>
+        <w:footnoteReference w:id="4"/>
       </w:r>
       <w:r>
         <w:rPr>
@@ -7160,7 +6934,7 @@
           <w:shd w:val="clear" w:color="auto" w:fill="FFFFFF"/>
           <w:lang w:val="en-US"/>
         </w:rPr>
-        <w:t xml:space="preserve">he </w:t>
+        <w:t xml:space="preserve">he Cognitive dimension show a high degree of volatility during the Inland Terror event, yielding an F-statistic of 31.317 (p &lt; .001), nearly double the magnitude observed in the aggregate sample. Furthermore, the Social dimension, which remained entirely static in the general population, shows a highly reactive pattern within the extremist subset during </w:t>
       </w:r>
       <w:r>
         <w:rPr>
@@ -7169,7 +6943,7 @@
           <w:lang w:val="en-US"/>
         </w:rPr>
         <w:lastRenderedPageBreak/>
-        <w:t>Cognitive dimension show a high degree of volatility during the Inland Terror event, yielding an F-statistic of 31.317 (p &lt; .001), nearly double the magnitude observed in the aggregate sample. Furthermore, the Social dimension, which remained entirely static in the general population, shows a highly reactive pattern within the extremist subset during the same period (F = 18.158, p &lt; .001). The Behavioral dimension also shows a heightened response to security threats (F = 8.505, p &lt; .01). In contrast, shifts during subsequent events, such as the Fall of the Bennett Government, show only marginal significance (p &lt; .10).</w:t>
+        <w:t>the same period (F = 18.158, p &lt; .001). The Behavioral dimension also shows a heightened response to security threats (F = 8.505, p &lt; .01). In contrast, shifts during subsequent events, such as the Fall of the Bennett Government, show only marginal significance (p &lt; .10).</w:t>
       </w:r>
       <w:r>
         <w:rPr>
@@ -7187,14 +6961,27 @@
       <w:r>
         <w:t xml:space="preserve">Table </w:t>
       </w:r>
-      <w:fldSimple w:instr=" SEQ Table \* ARABIC ">
-        <w:r>
-          <w:rPr>
-            <w:noProof/>
-          </w:rPr>
-          <w:t>3</w:t>
-        </w:r>
-      </w:fldSimple>
+      <w:r>
+        <w:fldChar w:fldCharType="begin"/>
+      </w:r>
+      <w:r>
+        <w:instrText xml:space="preserve"> SEQ Table \* ARABIC </w:instrText>
+      </w:r>
+      <w:r>
+        <w:fldChar w:fldCharType="separate"/>
+      </w:r>
+      <w:r>
+        <w:rPr>
+          <w:noProof/>
+        </w:rPr>
+        <w:t>3</w:t>
+      </w:r>
+      <w:r>
+        <w:rPr>
+          <w:noProof/>
+        </w:rPr>
+        <w:fldChar w:fldCharType="end"/>
+      </w:r>
       <w:r>
         <w:rPr>
           <w:lang w:val="en-US"/>
@@ -8631,13 +8418,7 @@
         <w:t xml:space="preserve">multidimensional extremism, moving beyond ideology to trigger social intolerance and behavioral support for violence. The amplified F-statistics in the extremist model, despite the smaller sample size, underscore that socio-political events </w:t>
       </w:r>
       <w:r>
-        <w:t>are more strongly associated</w:t>
-      </w:r>
-      <w:r>
-        <w:t xml:space="preserve"> with changes among</w:t>
-      </w:r>
-      <w:r>
-        <w:t xml:space="preserve"> </w:t>
+        <w:t xml:space="preserve">are more strongly associated with changes among </w:t>
       </w:r>
       <w:r>
         <w:rPr>
@@ -8645,7 +8426,7 @@
           <w:shd w:val="clear" w:color="auto" w:fill="FFFFFF"/>
           <w:lang w:val="en-US"/>
         </w:rPr>
-        <w:t xml:space="preserve">those already situated </w:t>
+        <w:t>those already situated at the population</w:t>
       </w:r>
       <w:r>
         <w:rPr>
@@ -8653,8 +8434,7 @@
           <w:shd w:val="clear" w:color="auto" w:fill="FFFFFF"/>
           <w:lang w:val="en-US"/>
         </w:rPr>
-        <w:lastRenderedPageBreak/>
-        <w:t>at the population</w:t>
+        <w:t>’</w:t>
       </w:r>
       <w:r>
         <w:rPr>
@@ -8662,14 +8442,6 @@
           <w:shd w:val="clear" w:color="auto" w:fill="FFFFFF"/>
           <w:lang w:val="en-US"/>
         </w:rPr>
-        <w:t>’</w:t>
-      </w:r>
-      <w:r>
-        <w:rPr>
-          <w:rFonts w:asciiTheme="majorBidi" w:hAnsiTheme="majorBidi" w:cstheme="majorBidi"/>
-          <w:shd w:val="clear" w:color="auto" w:fill="FFFFFF"/>
-          <w:lang w:val="en-US"/>
-        </w:rPr>
         <w:t>s edge, validating the necessity of a threshold-based framework for a nuanced understanding of political radicalization.</w:t>
       </w:r>
     </w:p>
@@ -8681,7 +8453,7 @@
         <w:t>Dynamics of Political Extremism</w:t>
       </w:r>
     </w:p>
-    <w:bookmarkStart w:id="31" w:name="_Ref207305302"/>
+    <w:bookmarkStart w:id="30" w:name="_Ref207305302"/>
     <w:p>
       <w:pPr>
         <w:pStyle w:val="Paragraph"/>
@@ -8754,7 +8526,14 @@
         <w:rPr>
           <w:lang w:val="en-US"/>
         </w:rPr>
-        <w:t>, the Left exhibits the most volatile trend, with EL scores climbing sharply from 34</w:t>
+        <w:t xml:space="preserve">, the Left exhibits the most volatile trend, with EL scores climbing </w:t>
+      </w:r>
+      <w:r>
+        <w:rPr>
+          <w:lang w:val="en-US"/>
+        </w:rPr>
+        <w:lastRenderedPageBreak/>
+        <w:t>sharply from 34</w:t>
       </w:r>
       <w:r>
         <w:rPr>
@@ -9022,14 +8801,7 @@
         <w:rPr>
           <w:lang w:val="en-US"/>
         </w:rPr>
-        <w:t xml:space="preserve">) surpassed </w:t>
-      </w:r>
-      <w:r>
-        <w:rPr>
-          <w:lang w:val="en-US"/>
-        </w:rPr>
-        <w:lastRenderedPageBreak/>
-        <w:t>the Right (2</w:t>
+        <w:t>) surpassed the Right (2</w:t>
       </w:r>
       <w:r>
         <w:rPr>
@@ -9063,14 +8835,27 @@
       <w:r>
         <w:t xml:space="preserve">Figure </w:t>
       </w:r>
-      <w:fldSimple w:instr=" SEQ Figure \* ARABIC ">
-        <w:r>
-          <w:rPr>
-            <w:noProof/>
-          </w:rPr>
-          <w:t>4</w:t>
-        </w:r>
-      </w:fldSimple>
+      <w:r>
+        <w:fldChar w:fldCharType="begin"/>
+      </w:r>
+      <w:r>
+        <w:instrText xml:space="preserve"> SEQ Figure \* ARABIC </w:instrText>
+      </w:r>
+      <w:r>
+        <w:fldChar w:fldCharType="separate"/>
+      </w:r>
+      <w:r>
+        <w:rPr>
+          <w:noProof/>
+        </w:rPr>
+        <w:t>4</w:t>
+      </w:r>
+      <w:r>
+        <w:rPr>
+          <w:noProof/>
+        </w:rPr>
+        <w:fldChar w:fldCharType="end"/>
+      </w:r>
       <w:r>
         <w:rPr>
           <w:lang w:val="en-US"/>
@@ -9083,6 +8868,7 @@
         <w:rPr>
           <w:noProof/>
         </w:rPr>
+        <w:lastRenderedPageBreak/>
         <w:drawing>
           <wp:inline distT="0" distB="0" distL="0" distR="0" wp14:anchorId="64A2B1BD" wp14:editId="40ABC5CF">
             <wp:extent cx="5396865" cy="4867275"/>
@@ -9185,7 +8971,19 @@
         <w:rPr>
           <w:lang w:val="en-US"/>
         </w:rPr>
-        <w:t>, the intensity of extremism remains high and remarkably stable across all groups, with the Left starting at 6.81 and ending at 6.84</w:t>
+        <w:t xml:space="preserve">, the intensity of extremism remains high and remarkably stable across all groups, with the Left </w:t>
+      </w:r>
+      <w:r>
+        <w:rPr>
+          <w:lang w:val="en-US"/>
+        </w:rPr>
+        <w:t>ranging from 6.81 to</w:t>
+      </w:r>
+      <w:r>
+        <w:rPr>
+          <w:lang w:val="en-US"/>
+        </w:rPr>
+        <w:t xml:space="preserve"> 6.84</w:t>
       </w:r>
       <w:r>
         <w:rPr>
@@ -9210,51 +9008,51 @@
         <w:rPr>
           <w:lang w:val="en-US"/>
         </w:rPr>
-        <w:t xml:space="preserve"> shows more movement, particularly for the Left, where intensity peaks at 2.90 in the Sixth wave (October 7th War) after a period of fluctuation. The Center and Right show more consistent intensity levels, with the Right </w:t>
+        <w:t xml:space="preserve"> shows more movement, particularly for the Left, where intensity peaks at 2.90 in the Sixth wave (October 7th War) after a period of fluctuation. The Center and Right show more consistent intensity levels, with the Right maintaining a score of 2.72 and the Center at 2.58 by the final wave. In the </w:t>
+      </w:r>
+      <w:r>
+        <w:rPr>
+          <w:bCs/>
+          <w:lang w:val="en-US"/>
+        </w:rPr>
+        <w:t>Social dimension</w:t>
+      </w:r>
+      <w:r>
+        <w:rPr>
+          <w:lang w:val="en-US"/>
+        </w:rPr>
+        <w:t xml:space="preserve">, all three groups exhibit high and tightly clustered intensity scores. The Right remains the most intense group </w:t>
+      </w:r>
+      <w:r>
+        <w:rPr>
+          <w:lang w:val="en-US"/>
+        </w:rPr>
+        <w:t>throughout most</w:t>
+      </w:r>
+      <w:r>
+        <w:rPr>
+          <w:lang w:val="en-US"/>
+        </w:rPr>
+        <w:t xml:space="preserve"> of the study, peaking at 6.26 in the Third wave</w:t>
+      </w:r>
+      <w:r>
+        <w:rPr>
+          <w:lang w:val="en-US"/>
+        </w:rPr>
+        <w:t>. At the same time,</w:t>
+      </w:r>
+      <w:r>
+        <w:rPr>
+          <w:lang w:val="en-US"/>
+        </w:rPr>
+        <w:t xml:space="preserve"> the Left maintains a consistent intensity around 6.17–6.18, despite the </w:t>
       </w:r>
       <w:r>
         <w:rPr>
           <w:lang w:val="en-US"/>
         </w:rPr>
         <w:lastRenderedPageBreak/>
-        <w:t xml:space="preserve">maintaining a score of 2.72 and the Center at 2.58 by the final wave. In the </w:t>
-      </w:r>
-      <w:r>
-        <w:rPr>
-          <w:bCs/>
-          <w:lang w:val="en-US"/>
-        </w:rPr>
-        <w:t>Social dimension</w:t>
-      </w:r>
-      <w:r>
-        <w:rPr>
-          <w:lang w:val="en-US"/>
-        </w:rPr>
-        <w:t xml:space="preserve">, all three groups exhibit high and tightly clustered intensity scores. The Right remains the most intense group </w:t>
-      </w:r>
-      <w:r>
-        <w:rPr>
-          <w:lang w:val="en-US"/>
-        </w:rPr>
-        <w:t>throughout most</w:t>
-      </w:r>
-      <w:r>
-        <w:rPr>
-          <w:lang w:val="en-US"/>
-        </w:rPr>
-        <w:t xml:space="preserve"> of the study, peaking at 6.26 in the Third wave</w:t>
-      </w:r>
-      <w:r>
-        <w:rPr>
-          <w:lang w:val="en-US"/>
-        </w:rPr>
-        <w:t>. At the same time,</w:t>
-      </w:r>
-      <w:r>
-        <w:rPr>
-          <w:lang w:val="en-US"/>
-        </w:rPr>
-        <w:t xml:space="preserve"> the Left maintains a consistent intensity around 6.17–6.18, despite the "</w:t>
+        <w:t>"</w:t>
       </w:r>
       <w:proofErr w:type="spellStart"/>
       <w:r>
@@ -9275,7 +9073,7 @@
       <w:pPr>
         <w:pStyle w:val="Tabletitle"/>
       </w:pPr>
-      <w:bookmarkStart w:id="32" w:name="_Ref217826120"/>
+      <w:bookmarkStart w:id="31" w:name="_Ref217826120"/>
       <w:r>
         <w:t xml:space="preserve">Figure </w:t>
       </w:r>
@@ -9297,7 +9095,7 @@
       <w:r>
         <w:fldChar w:fldCharType="end"/>
       </w:r>
-      <w:bookmarkEnd w:id="32"/>
+      <w:bookmarkEnd w:id="31"/>
       <w:r>
         <w:rPr>
           <w:lang w:val="en-US"/>
@@ -9409,14 +9207,14 @@
         <w:rPr>
           <w:lang w:val="en-US"/>
         </w:rPr>
-        <w:t xml:space="preserve"> (EIN) of those who are extreme is relatively high and uniform across orientations. For example, in the Social dimension, although the Right has a much higher percentage of extremists than the Left, those individuals on the </w:t>
+        <w:t xml:space="preserve"> (EIN) of those who are extreme is relatively high and uniform across orientations. For example, in the Social dimension, although the Right has a much higher percentage of extremists than the Left, those individuals on the Left who are extreme are nearly as intense (6.17) as those on the Right (6.10). In the Behavioral dimension, a notable shift occurs in the Sixth wave; the Left’s intensity (2.90) surpasses both the Center (2.58) and the Right (2.72), suggesting that the October </w:t>
       </w:r>
       <w:r>
         <w:rPr>
           <w:lang w:val="en-US"/>
         </w:rPr>
         <w:lastRenderedPageBreak/>
-        <w:t>Left who are extreme are nearly as intense (6.17) as those on the Right (6.10). In the Behavioral dimension, a notable shift occurs in the Sixth wave; the Left’s intensity (2.90) surpasses both the Center (2.58) and the Right (2.72), suggesting that the October 7th War not only increased the number of extreme individuals on the Left but also deepened the severity of their support for violence.</w:t>
+        <w:t>7th War not only increased the number of extreme individuals on the Left but also deepened the severity of their support for violence.</w:t>
       </w:r>
     </w:p>
     <w:p>
@@ -9485,31 +9283,19 @@
         <w:rPr>
           <w:lang w:val="en-US"/>
         </w:rPr>
-        <w:t>, which tracks the percentage of respondents extreme in at least two dimensions, reveals distinct trajectories for each political orientation. The Left shows an overall upward trend in multi-dimensional extremism, rising from 1</w:t>
-      </w:r>
-      <w:r>
-        <w:rPr>
-          <w:lang w:val="en-US"/>
-        </w:rPr>
-        <w:t>3%</w:t>
-      </w:r>
-      <w:r>
-        <w:rPr>
-          <w:lang w:val="en-US"/>
-        </w:rPr>
-        <w:t xml:space="preserve"> in the First wave to a peak of 1</w:t>
-      </w:r>
-      <w:r>
-        <w:rPr>
-          <w:lang w:val="en-US"/>
-        </w:rPr>
-        <w:t>9%</w:t>
-      </w:r>
-      <w:r>
-        <w:rPr>
-          <w:lang w:val="en-US"/>
-        </w:rPr>
-        <w:t xml:space="preserve"> in the Fifth wave (Gallant Dismissal), before a slight decline to 1</w:t>
+        <w:t xml:space="preserve">, which tracks the percentage of respondents extreme in at least two dimensions, reveals distinct trajectories for each political orientation. The Left shows an overall upward trend in </w:t>
+      </w:r>
+      <w:r>
+        <w:rPr>
+          <w:lang w:val="en-US"/>
+        </w:rPr>
+        <w:t>multidimensional extremism, rising from 13% in the First wave to a peak of 19% in the Fifth wave (Gallant Dismissal), then declining</w:t>
+      </w:r>
+      <w:r>
+        <w:rPr>
+          <w:lang w:val="en-US"/>
+        </w:rPr>
+        <w:t xml:space="preserve"> to 1</w:t>
       </w:r>
       <w:r>
         <w:rPr>
@@ -9521,43 +9307,19 @@
         <w:rPr>
           <w:lang w:val="en-US"/>
         </w:rPr>
-        <w:t xml:space="preserve"> in the Sixth wave. The Center follows a similar "hump" pattern but at lower levels, starting at </w:t>
-      </w:r>
-      <w:r>
-        <w:rPr>
-          <w:lang w:val="en-US"/>
-        </w:rPr>
-        <w:t>7%</w:t>
-      </w:r>
-      <w:r>
-        <w:rPr>
-          <w:lang w:val="en-US"/>
-        </w:rPr>
-        <w:t>, dipping to 3</w:t>
-      </w:r>
-      <w:r>
-        <w:rPr>
-          <w:lang w:val="en-US"/>
-        </w:rPr>
-        <w:t>%</w:t>
-      </w:r>
-      <w:r>
-        <w:rPr>
-          <w:lang w:val="en-US"/>
-        </w:rPr>
-        <w:t xml:space="preserve"> during the Judicial Reform, and then jumping significantly to 10</w:t>
-      </w:r>
-      <w:r>
-        <w:rPr>
-          <w:lang w:val="en-US"/>
-        </w:rPr>
-        <w:t>%</w:t>
-      </w:r>
-      <w:r>
-        <w:rPr>
-          <w:lang w:val="en-US"/>
-        </w:rPr>
-        <w:t xml:space="preserve"> in the Fourth wave, ending at </w:t>
+        <w:t xml:space="preserve"> in the Sixth wave. The Center follows a similar "hump" pattern</w:t>
+      </w:r>
+      <w:r>
+        <w:rPr>
+          <w:lang w:val="en-US"/>
+        </w:rPr>
+        <w:t xml:space="preserve">, but at lower levels: starting at 7%, dipping to 3% during the Judicial Reform, then jumping significantly to 10% in the Fourth wave, and </w:t>
+      </w:r>
+      <w:r>
+        <w:rPr>
+          <w:lang w:val="en-US"/>
+        </w:rPr>
+        <w:t xml:space="preserve">ending at </w:t>
       </w:r>
       <w:r>
         <w:rPr>
@@ -9610,139 +9372,48 @@
     </w:p>
     <w:p>
       <w:pPr>
-        <w:rPr>
-          <w:lang w:val="en-US"/>
-        </w:rPr>
-      </w:pPr>
-      <w:r>
-        <w:rPr>
-          <w:lang w:val="en-US"/>
-        </w:rPr>
-        <w:t>Comparing these trends highlights a significant shift in the landscape of multi-dimensional extremism over time. In the first two waves, the Right was significantly more likely to be extreme in multiple dimensions than the Left and Center. However, by the Fourth wave, the Left (16</w:t>
-      </w:r>
-      <w:r>
-        <w:rPr>
-          <w:lang w:val="en-US"/>
-        </w:rPr>
-        <w:t>%</w:t>
-      </w:r>
-      <w:r>
-        <w:rPr>
-          <w:lang w:val="en-US"/>
-        </w:rPr>
-        <w:t>) surpassed the Right (14</w:t>
-      </w:r>
-      <w:r>
-        <w:rPr>
-          <w:lang w:val="en-US"/>
-        </w:rPr>
-        <w:t>%</w:t>
-      </w:r>
-      <w:r>
-        <w:rPr>
-          <w:lang w:val="en-US"/>
-        </w:rPr>
-        <w:t>) and maintained that lead through the end of the study. The Center’s dramatic increase from the Third wave (3</w:t>
-      </w:r>
-      <w:r>
-        <w:rPr>
-          <w:lang w:val="en-US"/>
-        </w:rPr>
-        <w:t>%</w:t>
-      </w:r>
-      <w:r>
-        <w:rPr>
-          <w:lang w:val="en-US"/>
-        </w:rPr>
-        <w:t>) to the Fourth wave (10</w:t>
-      </w:r>
-      <w:r>
-        <w:rPr>
-          <w:lang w:val="en-US"/>
-        </w:rPr>
-        <w:t>%</w:t>
-      </w:r>
-      <w:r>
-        <w:rPr>
-          <w:lang w:val="en-US"/>
-        </w:rPr>
-        <w:t xml:space="preserve">) suggests that specific constitutional and political crises, </w:t>
-      </w:r>
-      <w:r>
-        <w:rPr>
-          <w:lang w:val="en-US"/>
-        </w:rPr>
-        <w:t>such as the Gallant Dismissal, acted as powerful catalysts for multidimensional</w:t>
-      </w:r>
-      <w:r>
-        <w:rPr>
-          <w:lang w:val="en-US"/>
-        </w:rPr>
-        <w:t xml:space="preserve"> radicalization among non-right-wing citizens. By the Sixth wave, the Left (1</w:t>
-      </w:r>
-      <w:r>
-        <w:rPr>
-          <w:lang w:val="en-US"/>
-        </w:rPr>
-        <w:t>4%</w:t>
-      </w:r>
-      <w:r>
-        <w:rPr>
-          <w:lang w:val="en-US"/>
-        </w:rPr>
-        <w:t>) and the Right (11</w:t>
-      </w:r>
-      <w:r>
-        <w:rPr>
-          <w:lang w:val="en-US"/>
-        </w:rPr>
-        <w:t>%</w:t>
-      </w:r>
-      <w:r>
-        <w:rPr>
-          <w:lang w:val="en-US"/>
-        </w:rPr>
-        <w:t xml:space="preserve">) </w:t>
-      </w:r>
-      <w:r>
-        <w:rPr>
-          <w:lang w:val="en-US"/>
-        </w:rPr>
-        <w:lastRenderedPageBreak/>
-        <w:t>have moved closer together in their ER2 scores, though they arrived there from opposite directions.</w:t>
+        <w:pStyle w:val="Tabletitle"/>
+      </w:pPr>
+      <w:bookmarkStart w:id="32" w:name="_Ref218075982"/>
+      <w:r>
+        <w:t xml:space="preserve">Figure </w:t>
+      </w:r>
+      <w:r>
+        <w:fldChar w:fldCharType="begin"/>
+      </w:r>
+      <w:r>
+        <w:instrText xml:space="preserve"> SEQ Figure \* ARABIC </w:instrText>
+      </w:r>
+      <w:r>
+        <w:fldChar w:fldCharType="separate"/>
+      </w:r>
+      <w:r>
+        <w:rPr>
+          <w:noProof/>
+        </w:rPr>
+        <w:t>6</w:t>
+      </w:r>
+      <w:r>
+        <w:rPr>
+          <w:noProof/>
+        </w:rPr>
+        <w:fldChar w:fldCharType="end"/>
+      </w:r>
+      <w:bookmarkEnd w:id="32"/>
+      <w:r>
+        <w:rPr>
+          <w:lang w:val="en-US"/>
+        </w:rPr>
+        <w:t>: Dynamics of Overall Population Extremism Rank 2</w:t>
       </w:r>
     </w:p>
     <w:p>
-      <w:pPr>
-        <w:pStyle w:val="Tabletitle"/>
-      </w:pPr>
-      <w:bookmarkStart w:id="33" w:name="_Ref218075982"/>
-      <w:r>
-        <w:t xml:space="preserve">Figure </w:t>
-      </w:r>
-      <w:fldSimple w:instr=" SEQ Figure \* ARABIC ">
-        <w:r>
-          <w:rPr>
-            <w:noProof/>
-          </w:rPr>
-          <w:t>6</w:t>
-        </w:r>
-      </w:fldSimple>
-      <w:bookmarkEnd w:id="33"/>
-      <w:r>
-        <w:rPr>
-          <w:lang w:val="en-US"/>
-        </w:rPr>
-        <w:t>: Dynamics of Overall Population Extremism Rank 2</w:t>
-      </w:r>
-    </w:p>
-    <w:p>
       <w:r>
         <w:rPr>
           <w:noProof/>
         </w:rPr>
         <w:drawing>
-          <wp:inline distT="0" distB="0" distL="0" distR="0" wp14:anchorId="5B53FCAB" wp14:editId="659BE76D">
+          <wp:inline distT="0" distB="0" distL="0" distR="0" wp14:anchorId="35F6BE76" wp14:editId="55F57395">
             <wp:extent cx="5396865" cy="1885950"/>
             <wp:effectExtent l="0" t="0" r="0" b="0"/>
             <wp:docPr id="1898952076" name="Picture 4" descr="A graph with different colored lines&#10;&#10;AI-generated content may be incorrect."/>
@@ -9796,7 +9467,123 @@
         </w:drawing>
       </w:r>
     </w:p>
-    <w:bookmarkEnd w:id="31"/>
+    <w:p>
+      <w:pPr>
+        <w:rPr>
+          <w:lang w:val="en-US"/>
+        </w:rPr>
+      </w:pPr>
+      <w:r>
+        <w:rPr>
+          <w:lang w:val="en-US"/>
+        </w:rPr>
+        <w:t>Comparing these trends highlights a significant shift in the landscape of multi-dimensional extremism over time. In the first two waves, the Right was significantly more likely to be extreme in multiple dimensions than the Left and Center. However, by the Fourth wave, the Left (16</w:t>
+      </w:r>
+      <w:r>
+        <w:rPr>
+          <w:lang w:val="en-US"/>
+        </w:rPr>
+        <w:t>%</w:t>
+      </w:r>
+      <w:r>
+        <w:rPr>
+          <w:lang w:val="en-US"/>
+        </w:rPr>
+        <w:t>) surpassed the Right (14</w:t>
+      </w:r>
+      <w:r>
+        <w:rPr>
+          <w:lang w:val="en-US"/>
+        </w:rPr>
+        <w:t>%</w:t>
+      </w:r>
+      <w:r>
+        <w:rPr>
+          <w:lang w:val="en-US"/>
+        </w:rPr>
+        <w:t>) and maintained that lead through the end of the study. The Center’s dramatic increase from the Third wave (3</w:t>
+      </w:r>
+      <w:r>
+        <w:rPr>
+          <w:lang w:val="en-US"/>
+        </w:rPr>
+        <w:t>%</w:t>
+      </w:r>
+      <w:r>
+        <w:rPr>
+          <w:lang w:val="en-US"/>
+        </w:rPr>
+        <w:t xml:space="preserve">) </w:t>
+      </w:r>
+      <w:r>
+        <w:rPr>
+          <w:lang w:val="en-US"/>
+        </w:rPr>
+        <w:lastRenderedPageBreak/>
+        <w:t>to the Fourth wave (10</w:t>
+      </w:r>
+      <w:r>
+        <w:rPr>
+          <w:lang w:val="en-US"/>
+        </w:rPr>
+        <w:t>%</w:t>
+      </w:r>
+      <w:r>
+        <w:rPr>
+          <w:lang w:val="en-US"/>
+        </w:rPr>
+        <w:t xml:space="preserve">) suggests that specific constitutional and political crises, </w:t>
+      </w:r>
+      <w:r>
+        <w:rPr>
+          <w:lang w:val="en-US"/>
+        </w:rPr>
+        <w:t>such as the Gallant Dismissal, acted as powerful catalysts for multidimensional</w:t>
+      </w:r>
+      <w:r>
+        <w:rPr>
+          <w:lang w:val="en-US"/>
+        </w:rPr>
+        <w:t xml:space="preserve"> radicalization among non-right-wing citizens. By the Sixth wave, the Left (1</w:t>
+      </w:r>
+      <w:r>
+        <w:rPr>
+          <w:lang w:val="en-US"/>
+        </w:rPr>
+        <w:t>4%</w:t>
+      </w:r>
+      <w:r>
+        <w:rPr>
+          <w:lang w:val="en-US"/>
+        </w:rPr>
+        <w:t>) and the Right (11</w:t>
+      </w:r>
+      <w:r>
+        <w:rPr>
+          <w:lang w:val="en-US"/>
+        </w:rPr>
+        <w:t>%</w:t>
+      </w:r>
+      <w:r>
+        <w:rPr>
+          <w:lang w:val="en-US"/>
+        </w:rPr>
+        <w:t xml:space="preserve">) have moved closer together in their ER2 scores, though they arrived </w:t>
+      </w:r>
+      <w:r>
+        <w:rPr>
+          <w:lang w:val="en-US"/>
+        </w:rPr>
+        <w:t>at those scores</w:t>
+      </w:r>
+      <w:r>
+        <w:rPr>
+          <w:lang w:val="en-US"/>
+        </w:rPr>
+        <w:t xml:space="preserve"> from opposite directions.</w:t>
+      </w:r>
+    </w:p>
+    <w:bookmarkEnd w:id="30"/>
     <w:p>
       <w:pPr>
         <w:pStyle w:val="Heading2"/>
@@ -9875,11 +9662,7 @@
         <w:t>. In comparison, only 33.62% of the general population shared this specific outgroup preference.</w:t>
       </w:r>
       <w:r>
-        <w:t xml:space="preserve"> This figure dropped significantly during the Judicial Reform and Gallant </w:t>
-      </w:r>
-      <w:r>
-        <w:lastRenderedPageBreak/>
-        <w:t xml:space="preserve">Dismissal (Waves 4 and 5) as political outgroups became more salient. However, it surged back to 37.88% following the October 7 </w:t>
+        <w:t xml:space="preserve"> This figure dropped significantly during the Judicial Reform and Gallant Dismissal (Waves 4 and 5) as political outgroups became more salient. However, it surged back to 37.88% following the October 7 </w:t>
       </w:r>
       <w:r>
         <w:t>w</w:t>
@@ -9893,6 +9676,7 @@
         <w:pStyle w:val="Newparagraph"/>
       </w:pPr>
       <w:r>
+        <w:lastRenderedPageBreak/>
         <w:t xml:space="preserve">There is a profound gap between support for violence against the state </w:t>
       </w:r>
       <w:r>
@@ -9953,11 +9737,7 @@
         </w:rPr>
       </w:pPr>
       <w:r>
-        <w:t xml:space="preserve">Finally, the age of the ER2 population reveals a significant shift in the demographic profile of multidimensional extremists as destabilizing events progressed. In the initial waves, the extreme tail was younger than the general population, with a median age of 36.00 in the first wave. However, the median age increased steadily during the later periods, jumping from 37.50 during the fall of the government to 43.00 during the Judicial Reform. This demographic aging peaked after the October 7th War, where the median age of ER2 extremists reached 49.00, surpassing the general population median of 47.00. These findings suggest that while initial extremism may have been more </w:t>
-      </w:r>
-      <w:r>
-        <w:lastRenderedPageBreak/>
-        <w:t>prevalent among younger individuals, later constitutional crises and existential security threats radicalized older populations.</w:t>
+        <w:t>Finally, the age of the ER2 population reveals a significant shift in the demographic profile of multidimensional extremists as destabilizing events progressed. In the initial waves, the extreme tail was younger than the general population, with a median age of 36.00 in the first wave. However, the median age increased steadily during the later periods, jumping from 37.50 during the fall of the government to 43.00 during the Judicial Reform. This demographic aging peaked after the October 7th War, where the median age of ER2 extremists reached 49.00, surpassing the general population median of 47.00. These findings suggest that while initial extremism may have been more prevalent among younger individuals, later constitutional crises and existential security threats radicalized older populations.</w:t>
       </w:r>
     </w:p>
     <w:p>
@@ -9965,6 +9745,7 @@
         <w:pStyle w:val="Heading2"/>
       </w:pPr>
       <w:r>
+        <w:lastRenderedPageBreak/>
         <w:t>Robustness</w:t>
       </w:r>
       <w:r>
@@ -10062,7 +9843,7 @@
           <w:rFonts w:asciiTheme="majorBidi" w:hAnsiTheme="majorBidi" w:cstheme="majorBidi"/>
           <w:shd w:val="clear" w:color="auto" w:fill="FFFFFF"/>
         </w:rPr>
-        <w:footnoteReference w:id="6"/>
+        <w:footnoteReference w:id="5"/>
       </w:r>
       <w:r>
         <w:t xml:space="preserve"> </w:t>
@@ -10085,27 +9866,40 @@
       <w:r>
         <w:t xml:space="preserve">s members fall into extremist-ranked categories according to these three indices. </w:t>
       </w:r>
-      <w:bookmarkStart w:id="34" w:name="_Ref207312415"/>
+      <w:bookmarkStart w:id="33" w:name="_Ref207312415"/>
     </w:p>
     <w:p>
       <w:pPr>
         <w:pStyle w:val="Tabletitle"/>
         <w:spacing w:before="0"/>
       </w:pPr>
-      <w:bookmarkStart w:id="35" w:name="_Ref217851312"/>
+      <w:bookmarkStart w:id="34" w:name="_Ref217851312"/>
       <w:r>
         <w:t xml:space="preserve">Table </w:t>
       </w:r>
-      <w:fldSimple w:instr=" SEQ Table \* ARABIC ">
-        <w:r>
-          <w:rPr>
-            <w:noProof/>
-          </w:rPr>
-          <w:t>4</w:t>
-        </w:r>
-      </w:fldSimple>
+      <w:r>
+        <w:fldChar w:fldCharType="begin"/>
+      </w:r>
+      <w:r>
+        <w:instrText xml:space="preserve"> SEQ Table \* ARABIC </w:instrText>
+      </w:r>
+      <w:r>
+        <w:fldChar w:fldCharType="separate"/>
+      </w:r>
+      <w:r>
+        <w:rPr>
+          <w:noProof/>
+        </w:rPr>
+        <w:t>4</w:t>
+      </w:r>
+      <w:r>
+        <w:rPr>
+          <w:noProof/>
+        </w:rPr>
+        <w:fldChar w:fldCharType="end"/>
+      </w:r>
+      <w:bookmarkEnd w:id="33"/>
       <w:bookmarkEnd w:id="34"/>
-      <w:bookmarkEnd w:id="35"/>
       <w:r>
         <w:rPr>
           <w:lang w:val="en-US"/>
@@ -12585,17 +12379,17 @@
         <w:t xml:space="preserve">The analysis demonstrates a robust relationship between profile membership and extremist classification. Notably, all members of Profile 3 and </w:t>
       </w:r>
       <w:r>
-        <w:t xml:space="preserve">88.2% of Profile 1 </w:t>
+        <w:t>88.2% of Profile 1 members qualify for the ER1 extremist category</w:t>
+      </w:r>
+      <w:r>
+        <w:t xml:space="preserve">, </w:t>
+      </w:r>
+      <w:r>
+        <w:t xml:space="preserve">substantially higher than the other three profiles (31.5%, 42.3%, and 28.8% respectively). This distinction becomes even more </w:t>
       </w:r>
       <w:r>
         <w:lastRenderedPageBreak/>
-        <w:t>members qualify for the ER1 extremist category</w:t>
-      </w:r>
-      <w:r>
-        <w:t xml:space="preserve">, </w:t>
-      </w:r>
-      <w:r>
-        <w:t>substantially higher than the other three profiles (31.5%, 42.3%, and 28.8% respectively). This distinction becomes even more pronounced for ER2 classification: Profile 3 contains 32% extremists, while Profile 1 contains 26.1%. The remaining profiles show much lower rates (3.8%, 6.5%, and 0.9%). For the most restrictive ER3 category, only Profiles 3 and 1 have any members qualifying (6.4% and 3.6% respectively), with zero representation from the other three profiles.</w:t>
+        <w:t>pronounced for ER2 classification: Profile 3 contains 32% extremists, while Profile 1 contains 26.1%. The remaining profiles show much lower rates (3.8%, 6.5%, and 0.9%). For the most restrictive ER3 category, only Profiles 3 and 1 have any members qualifying (6.4% and 3.6% respectively), with zero representation from the other three profiles.</w:t>
       </w:r>
       <w:r>
         <w:t xml:space="preserve"> </w:t>
@@ -12676,44 +12470,47 @@
         </w:rPr>
       </w:pPr>
       <w:r>
+        <w:t>The</w:t>
+      </w:r>
+      <w:r>
+        <w:t xml:space="preserve"> ideological </w:t>
+      </w:r>
+      <w:r>
+        <w:t>measure</w:t>
+      </w:r>
+      <w:r>
+        <w:t xml:space="preserve"> comprises three items that present respondents with extreme political stances on the left or right of the political spectrum</w:t>
+      </w:r>
+      <w:r>
+        <w:rPr>
+          <w:rStyle w:val="FootnoteReference"/>
+        </w:rPr>
+        <w:footnoteReference w:id="6"/>
+      </w:r>
+      <w:r>
+        <w:t xml:space="preserve">. </w:t>
+      </w:r>
+      <w:r>
+        <w:t>The measure</w:t>
+      </w:r>
+      <w:r>
+        <w:t xml:space="preserve"> </w:t>
+      </w:r>
+      <w:r>
+        <w:t>assesses political extremity by measuring</w:t>
+      </w:r>
+      <w:r>
+        <w:t xml:space="preserve"> participants</w:t>
+      </w:r>
+      <w:r>
+        <w:t>’</w:t>
+      </w:r>
+      <w:r>
+        <w:t xml:space="preserve"> degree of agreement with these </w:t>
+      </w:r>
+      <w:r>
         <w:lastRenderedPageBreak/>
-        <w:t>The</w:t>
-      </w:r>
-      <w:r>
-        <w:t xml:space="preserve"> ideological </w:t>
-      </w:r>
-      <w:r>
-        <w:t>measure</w:t>
-      </w:r>
-      <w:r>
-        <w:t xml:space="preserve"> comprises three items that present respondents with extreme political stances on the left or right of the political spectrum</w:t>
-      </w:r>
-      <w:r>
-        <w:rPr>
-          <w:rStyle w:val="FootnoteReference"/>
-        </w:rPr>
-        <w:footnoteReference w:id="7"/>
-      </w:r>
-      <w:r>
-        <w:t xml:space="preserve">. </w:t>
-      </w:r>
-      <w:r>
-        <w:t>The measure</w:t>
-      </w:r>
-      <w:r>
-        <w:t xml:space="preserve"> </w:t>
-      </w:r>
-      <w:r>
-        <w:t>assesses political extremity by measuring</w:t>
-      </w:r>
-      <w:r>
-        <w:t xml:space="preserve"> participants</w:t>
-      </w:r>
-      <w:r>
-        <w:t>’</w:t>
-      </w:r>
-      <w:r>
-        <w:t xml:space="preserve"> degree of agreement with these statements. Notably, the positions presented fall short of representing the most radical viewpoints found within Israeli society. This design choice prevents us from distinguishing between those who are extreme and those who are exceptionally extreme. Had </w:t>
+        <w:t xml:space="preserve">statements. Notably, the positions presented fall short of representing the most radical viewpoints found within Israeli society. This design choice prevents us from distinguishing between those who are extreme and those who are exceptionally extreme. Had </w:t>
       </w:r>
       <w:r>
         <w:t>the survey included</w:t>
@@ -12774,23 +12571,13 @@
         <w:t>destabilizing events</w:t>
       </w:r>
       <w:r>
-        <w:t xml:space="preserve">. While the Right initially showed higher levels of multi-dimensional extremism, the domestic constitutional crises—specifically the Judicial Reform and the Gallant Dismissal—shifted the "extremism burden" toward the Left and Center. By the Sixth wave (October 7th War), a notable convergence occurred: the Left and Center reached their highest levels of behavioral extremism (support for violence), while the Right’s extremism across most indices trended downward. This suggests that the perceived threat to democratic institutions and national security served as a primary </w:t>
-      </w:r>
-      <w:r>
-        <w:t>catalyst of radicalization for the Left</w:t>
+        <w:t>. While the Right initially showed higher levels of multi-dimensional extremism, the domestic constitutional crises—specifically the Judicial Reform and the Gallant Dismissal—shifted the "extremism burden" toward the Left and Center. By the Sixth wave (October 7th War), a notable convergence occurred: the Left and Center reached their highest levels of behavioral extremism (support for violence), while the Right’s extremism across most indices trended downward. This suggests that the perceived threat to democratic institutions and national security served as a primary catalyst of radicalization for the Left</w:t>
       </w:r>
       <w:r>
         <w:t>. At the same time,</w:t>
       </w:r>
       <w:r>
-        <w:t xml:space="preserve"> the Right experienced relative </w:t>
-      </w:r>
-      <w:r>
-        <w:lastRenderedPageBreak/>
-        <w:t>moderation, or "cooling,</w:t>
-      </w:r>
-      <w:r>
-        <w:t>" in its extremist tail during the transition from opposition to government.</w:t>
+        <w:t xml:space="preserve"> the Right experienced relative moderation, or "cooling," in its extremist tail during the transition from opposition to government.</w:t>
       </w:r>
     </w:p>
     <w:p>
@@ -12798,10 +12585,7 @@
         <w:pStyle w:val="Newparagraph"/>
       </w:pPr>
       <w:r>
-        <w:t>Intergroup threat theory suggests that individuals adopt extreme positions when perceiving realistic threats to safety or symbolic threats to cultural values</w:t>
-      </w:r>
-      <w:r>
-        <w:t>.</w:t>
+        <w:t>The observed moderation of right-wing extremism during the later waves of the study can be explained by the political status of this group and the emergence of a unifying national crisis</w:t>
       </w:r>
       <w:r>
         <w:t xml:space="preserve"> </w:t>
@@ -12810,78 +12594,133 @@
         <w:fldChar w:fldCharType="begin"/>
       </w:r>
       <w:r>
-        <w:instrText xml:space="preserve"> ADDIN ZOTERO_ITEM CSL_CITATION {"citationID":"vOqlx6Hd","properties":{"formattedCitation":"(Stephan &amp; Stephan, 2000)","plainCitation":"(Stephan &amp; Stephan, 2000)","noteIndex":0},"citationItems":[{"id":1438,"uris":["http://zotero.org/users/11665025/items/RKF5LHFA"],"itemData":{"id":1438,"type":"chapter","abstract":"The authors present a theory that aims to describe the main intergroup bases of prejudice. Their theory stress intergroup threats and fears as major causes of prejudice and discrimination, and classifies these threats as realistic threats, symbolic threats, intergroup anxiety in interactions with the outgroup, or negative stereotypes of the outgroup. The authors present research findings showing the impact of all of these dimensions on prejudiced attitudes toward several different outgroups. This classification scheme is helpful in suggesting which kinds of techniques for improving intergroup relations will be most effective in reducing particular types of threats, and the authors briefly review findings on several frequently used types of prejudice reduction programs. (PsycInfo Database Record (c) 2020 APA, all rights reserved)","collection-title":"The Claremont Symposium on Applied Social Psychology","container-title":"Reducing prejudice and discrimination","event-place":"Mahwah, NJ, US","ISBN":"978-0-8058-3481-9","page":"23-45","publisher":"Lawrence Erlbaum Associates Publishers","publisher-place":"Mahwah, NJ, US","source":"APA PsycNet","title":"An integrated threat theory of prejudice","author":[{"family":"Stephan","given":"Walter G."},{"family":"Stephan","given":"Cookie White"}],"issued":{"date-parts":[["2000"]]}}}],"schema":"https://github.com/citation-style-language/schema/raw/master/csl-citation.json"} </w:instrText>
+        <w:instrText xml:space="preserve"> ADDIN ZOTERO_ITEM CSL_CITATION {"citationID":"M2a8aNeE","properties":{"formattedCitation":"(Cavari &amp; Efrat, 2026)","plainCitation":"(Cavari &amp; Efrat, 2026)","noteIndex":0},"citationItems":[{"id":2322,"uris":["http://zotero.org/users/11665025/items/UMXWICF6"],"itemData":{"id":2322,"type":"article-journal","abstract":"This study examines public priorities during crises in a polarized political environment and sheds light on the conditions under which crises and political polarization unite or fragment public attention. Using longitudinal cross-sectional data collected before and after two crises in Israel in 2023–2024 – an internal constitutional crisis and an external security crisis – we assess shifts in overall and partisan public attention. Our findings reveal that crises significantly reorient public priorities: the constitutional crisis heightened the focus on government operations and the cultural identity of the country, while the security crisis shifted attention to defense and international affairs. However, only the latter crisis reduced the diversity of public attention. The results underscore a partisan dimension: the constitutional crisis amplified divides in priorities between pro- and anti-government camps, while the security crisis mitigated these divides through a unifying rally of attention. Trust in government emerged as a key mediator in this rally effect. These findings contribute to the agenda-setting literature by highlighting the differential impacts of crises on public priorities and demonstrating the interplay of polarization, trust, and type of crisis.","container-title":"Journal of European Public Policy","DOI":"10.1080/13501763.2025.2552418","ISSN":"1350-1763","issue":"1","note":"publisher: Routledge\n_eprint: https://doi.org/10.1080/13501763.2025.2552418","page":"159-188","source":"Taylor and Francis+NEJM","title":"Polarized public agenda in times of crisis","volume":"33","author":[{"family":"Cavari","given":"Amnon"},{"family":"Efrat","given":"Asif"}],"issued":{"date-parts":[["2026",1,2]]}}}],"schema":"https://github.com/citation-style-language/schema/raw/master/csl-citation.json"} </w:instrText>
       </w:r>
       <w:r>
         <w:fldChar w:fldCharType="separate"/>
       </w:r>
       <w:r>
-        <w:t>(Stephan &amp; Stephan, 2000)</w:t>
+        <w:t>(Cavari &amp; Efrat, 2026)</w:t>
       </w:r>
       <w:r>
         <w:fldChar w:fldCharType="end"/>
       </w:r>
       <w:r>
-        <w:t>. In polarized environments, the same event may threaten one group while benefiting another, making radicalization a reactive rather than constant process</w:t>
-      </w:r>
-      <w:r>
-        <w:t>.</w:t>
-      </w:r>
-      <w:r>
-        <w:t xml:space="preserve"> </w:t>
-      </w:r>
-      <w:r>
-        <w:fldChar w:fldCharType="begin"/>
-      </w:r>
-      <w:r>
-        <w:instrText xml:space="preserve"> ADDIN ZOTERO_ITEM CSL_CITATION {"citationID":"mvpXJqaw","properties":{"formattedCitation":"(Canetti-Nisim et al., 2009)","plainCitation":"(Canetti-Nisim et al., 2009)","noteIndex":0},"citationItems":[{"id":200,"uris":["http://zotero.org/users/11665025/items/RATZB8Y6"],"itemData":{"id":200,"type":"article-journal","abstract":"Does exposure to terrorism lead to hostility toward minorities? Drawing on theories from clinical and social psychology, we propose a stress-based model of political extremism in which psychological distress—which is largely overlooked in political scholarship—and threat perceptions mediate the relationship between exposure to terrorism and attitudes toward minorities. To test the model, a representative sample of 469 Israeli Jewish respondents was interviewed on three occasions at six-month intervals. Structural Equation Modeling indicated that exposure to terrorism predicted psychological distress (t1), which predicted perceived threat from Palestinian citizens of Israel (t2), which, in turn, predicted exclusionist attitudes toward Palestinian citizens of Israel (t3). These findings provide solid evidence and a mechanism for the hypothesis that terrorism introduces nondemocratic attitudes threatening minority rights. It suggests that psychological distress plays an important role in political decision making and should be incorporated in models drawing upon political psychology.","container-title":"Journal of Conflict Resolution","DOI":"10.1177/0022002709333296","ISSN":"0022-0027","issue":"3","language":"en","note":"publisher: SAGE Publications Inc","page":"363-389","source":"SAGE Journals","title":"A New Stress-Based Model of Political Extremism: Personal Exposure to Terrorism, Psychological Distress, and Exclusionist Political Attitudes","title-short":"A New Stress-Based Model of Political Extremism","volume":"53","author":[{"family":"Canetti-Nisim","given":"Daphna"},{"family":"Halperin","given":"Eran"},{"family":"Sharvit","given":"Keren"},{"family":"Hobfoll","given":"Stevan E."}],"issued":{"date-parts":[["2009",6,1]]}}}],"schema":"https://github.com/citation-style-language/schema/raw/master/csl-citation.json"} </w:instrText>
-      </w:r>
-      <w:r>
-        <w:fldChar w:fldCharType="separate"/>
-      </w:r>
-      <w:r>
-        <w:t>(Canetti-Nisim et al., 2009)</w:t>
-      </w:r>
-      <w:r>
-        <w:fldChar w:fldCharType="end"/>
-      </w:r>
-      <w:r>
-        <w:t>. The empirical findings support this threat-based mechanism. The October 7 war, representing a universal threat, coincided with peak left-wing behavioral extremism. The Judicial Reform period mobilized left-wing cognitive extremism to a peak by threatening democratic institutions. The Gallant Dismissal led to multidimensional peaks of extremism on the left and the center. These patterns suggest that extremism rises when groups perceive their safety or values under attack, with political orientation moderating the impact based on the nature of the perceived threat.</w:t>
+        <w:t xml:space="preserve">. As the right-wing transitioned from </w:t>
+      </w:r>
+      <w:r>
+        <w:lastRenderedPageBreak/>
+        <w:t xml:space="preserve">opposition to the governing coalition, the institutionalization of their political goals through state-led initiatives, such as the Judicial Reform, likely reduced the perceived necessity for non-normative or extremist tactics. Furthermore, the onset of the October 7th War triggered a "Rally 'round the flag" effect, a phenomenon where existential security threats temporarily suppress domestic ideological friction in </w:t>
+      </w:r>
+      <w:proofErr w:type="spellStart"/>
+      <w:r>
+        <w:t>favor</w:t>
+      </w:r>
+      <w:proofErr w:type="spellEnd"/>
+      <w:r>
+        <w:t xml:space="preserve"> of national cohesion.</w:t>
       </w:r>
     </w:p>
     <w:p>
       <w:pPr>
         <w:pStyle w:val="Newparagraph"/>
-      </w:pPr>
-      <w:r>
-        <w:t xml:space="preserve">A critical insight is the divergence between Extremism Level (EL) and Extremism Intensity (EIN). While the number of people entering the "extreme tail" (EL) fluctuated wildly based on events, the intensity of those who remained in that tail (EIN) stayed remarkably high and stable. This suggests that once an individual crosses the extremism threshold, their convictions are deeply entrenched and less susceptible to external events than </w:t>
-      </w:r>
-      <w:r>
-        <w:t>those of the general population</w:t>
-      </w:r>
-      <w:r>
+        <w:rPr>
+          <w:lang w:val="en-US"/>
+        </w:rPr>
+      </w:pPr>
+      <w:r>
+        <w:rPr>
+          <w:lang w:val="en-US"/>
+        </w:rPr>
+        <w:t>The finding that the political center surpassed the right-wing in behavioral extremism by the final wave suggests that the Center is not immune to radicalization</w:t>
+      </w:r>
+      <w:r>
+        <w:rPr>
+          <w:lang w:val="en-US"/>
+        </w:rPr>
         <w:t>.</w:t>
       </w:r>
       <w:r>
+        <w:rPr>
+          <w:lang w:val="en-US"/>
+        </w:rPr>
+        <w:t xml:space="preserve"> Scholars describe this process as mutual radicalization, where extreme actions or perceived threats from one political faction fuel increasingly radical responses from opposing or moderate groups </w:t>
+      </w:r>
+      <w:r>
+        <w:rPr>
+          <w:lang w:val="en-US"/>
+        </w:rPr>
+        <w:fldChar w:fldCharType="begin"/>
+      </w:r>
+      <w:r>
+        <w:rPr>
+          <w:lang w:val="en-US"/>
+        </w:rPr>
+        <w:instrText xml:space="preserve"> ADDIN ZOTERO_ITEM CSL_CITATION {"citationID":"nFw9LY3H","properties":{"formattedCitation":"(NordFrosk, 2024; Pfundmair et al., 2024)","plainCitation":"(NordFrosk, 2024; Pfundmair et al., 2024)","noteIndex":0},"citationItems":[{"id":2325,"uris":["http://zotero.org/users/11665025/items/UWGXV3P6"],"itemData":{"id":2325,"type":"webpage","abstract":"Hate speech and actions break down social cohesion, increase tensions between groups and create enemy images. Researchers suggest how the Nordic countries can avoid further polarisation.","container-title":"NordForsk","language":"en","title":"Polarisation and radicalisation threaten our democratic society","URL":"https://www.nordforsk.org/news/polarisation-and-radicalisation-threaten-our-democratic-society","author":[{"literal":"NordFrosk"}],"accessed":{"date-parts":[["2025",12,31]]},"issued":{"date-parts":[["2024",5,22]]}}},{"id":2328,"uris":["http://zotero.org/users/11665025/items/A3J6IT5W"],"itemData":{"id":2328,"type":"article-journal","abstract":"In recent years, researchers of various disciplines have developed many theories to understand the radicalization process. One key factor that may promote radicalization is social exclusion, the state of being kept apart from others. Indeed, experimental studies have provided initial evidence for a relation between exclusion and radicalism. The current review outlines and builds upon these research programs, arguing that social exclusion has been shown (a) to increase the willingness to fight-and-die, (b) to promote the approval for extreme, even violent, political parties and actions, and (c) to push the willingness to engage in illegal and violent action for a political cause. We close with an agenda for future research and critically discuss implications of this work for social policy.","container-title":"Journal of Social Issues","DOI":"10.1111/josi.12520","ISSN":"1540-4560","issue":"1","language":"en","license":"© 2022 The Authors. Journal of Social Issues published by Wiley Periodicals LLC on behalf of Society for the Psychological Study of Social Issues.","note":"_eprint: https://spssi.onlinelibrary.wiley.com/doi/pdf/10.1111/josi.12520","page":"341-359","source":"Wiley Online Library","title":"How social exclusion makes radicalism flourish: A review of empirical evidence","title-short":"How social exclusion makes radicalism flourish","volume":"80","author":[{"family":"Pfundmair","given":"Michaela"},{"family":"Wood","given":"Natasha R."},{"family":"Hales","given":"Andrew"},{"family":"Wesselmann","given":"Eric D."}],"issued":{"date-parts":[["2024"]]}}}],"schema":"https://github.com/citation-style-language/schema/raw/master/csl-citation.json"} </w:instrText>
+      </w:r>
+      <w:r>
+        <w:rPr>
+          <w:lang w:val="en-US"/>
+        </w:rPr>
+        <w:fldChar w:fldCharType="separate"/>
+      </w:r>
+      <w:r>
+        <w:rPr>
+          <w:lang w:val="en-US"/>
+        </w:rPr>
+        <w:t>(</w:t>
+      </w:r>
+      <w:proofErr w:type="spellStart"/>
+      <w:r>
+        <w:rPr>
+          <w:lang w:val="en-US"/>
+        </w:rPr>
+        <w:t>NordFrosk</w:t>
+      </w:r>
+      <w:proofErr w:type="spellEnd"/>
+      <w:r>
+        <w:rPr>
+          <w:lang w:val="en-US"/>
+        </w:rPr>
+        <w:t xml:space="preserve">, 2024; </w:t>
+      </w:r>
+      <w:proofErr w:type="spellStart"/>
+      <w:r>
+        <w:rPr>
+          <w:lang w:val="en-US"/>
+        </w:rPr>
+        <w:t>Pfundmair</w:t>
+      </w:r>
+      <w:proofErr w:type="spellEnd"/>
+      <w:r>
+        <w:rPr>
+          <w:lang w:val="en-US"/>
+        </w:rPr>
+        <w:t xml:space="preserve"> et al., 2024)</w:t>
+      </w:r>
+      <w:r>
+        <w:rPr>
+          <w:lang w:val="en-US"/>
+        </w:rPr>
+        <w:fldChar w:fldCharType="end"/>
+      </w:r>
+      <w:r>
+        <w:rPr>
+          <w:lang w:val="en-US"/>
+        </w:rPr>
+        <w:t>.</w:t>
+      </w:r>
+      <w:r>
+        <w:rPr>
+          <w:lang w:val="en-US"/>
+        </w:rPr>
         <w:t xml:space="preserve"> </w:t>
       </w:r>
       <w:r>
-        <w:t xml:space="preserve">The link between political events and the radicalization of already-extreme individuals, rather than </w:t>
-      </w:r>
-      <w:r>
-        <w:t xml:space="preserve">the </w:t>
-      </w:r>
-      <w:r>
-        <w:t>expansion of the extremist group itself</w:t>
-      </w:r>
-      <w:r>
-        <w:t>, suggests that extremism spreads through recruitment and demobilization</w:t>
-      </w:r>
-      <w:r>
-        <w:t xml:space="preserve"> rather than gradual intensification of existing radical beliefs, underscoring the reactive nature of political extremism.</w:t>
-      </w:r>
-      <w:r>
-        <w:t xml:space="preserve"> </w:t>
+        <w:rPr>
+          <w:lang w:val="en-US"/>
+        </w:rPr>
+        <w:t>In the Israeli context, the domestic constitutional crises and security failures appear to have acted as catalysts for this mechanism. When pro-democratic citizens in the political center perceive existential threats to democratic institutions, their psychological and behavioral responses change. If conventional political channels—such as standard elections or parliamentary debate—appear insufficient to protect democratic governance, these individuals may adopt more extreme attitudes and support non-normative behaviors.</w:t>
       </w:r>
     </w:p>
     <w:p>
@@ -12889,93 +12728,108 @@
         <w:pStyle w:val="Newparagraph"/>
       </w:pPr>
       <w:r>
+        <w:t>Intergroup threat theory</w:t>
+      </w:r>
+      <w:r>
+        <w:t xml:space="preserve"> </w:t>
+      </w:r>
+      <w:r>
+        <w:fldChar w:fldCharType="begin"/>
+      </w:r>
+      <w:r>
+        <w:instrText xml:space="preserve"> ADDIN ZOTERO_ITEM CSL_CITATION {"citationID":"vOqlx6Hd","properties":{"formattedCitation":"(Stephan &amp; Stephan, 2000)","plainCitation":"(Stephan &amp; Stephan, 2000)","noteIndex":0},"citationItems":[{"id":1438,"uris":["http://zotero.org/users/11665025/items/RKF5LHFA"],"itemData":{"id":1438,"type":"chapter","abstract":"The authors present a theory that aims to describe the main intergroup bases of prejudice. Their theory stress intergroup threats and fears as major causes of prejudice and discrimination, and classifies these threats as realistic threats, symbolic threats, intergroup anxiety in interactions with the outgroup, or negative stereotypes of the outgroup. The authors present research findings showing the impact of all of these dimensions on prejudiced attitudes toward several different outgroups. This classification scheme is helpful in suggesting which kinds of techniques for improving intergroup relations will be most effective in reducing particular types of threats, and the authors briefly review findings on several frequently used types of prejudice reduction programs. (PsycInfo Database Record (c) 2020 APA, all rights reserved)","collection-title":"The Claremont Symposium on Applied Social Psychology","container-title":"Reducing prejudice and discrimination","event-place":"Mahwah, NJ, US","ISBN":"978-0-8058-3481-9","page":"23-45","publisher":"Lawrence Erlbaum Associates Publishers","publisher-place":"Mahwah, NJ, US","source":"APA PsycNet","title":"An integrated threat theory of prejudice","author":[{"family":"Stephan","given":"Walter G."},{"family":"Stephan","given":"Cookie White"}],"issued":{"date-parts":[["2000"]]}}}],"schema":"https://github.com/citation-style-language/schema/raw/master/csl-citation.json"} </w:instrText>
+      </w:r>
+      <w:r>
+        <w:fldChar w:fldCharType="separate"/>
+      </w:r>
+      <w:r>
+        <w:t>(Stephan &amp; Stephan, 2000)</w:t>
+      </w:r>
+      <w:r>
+        <w:fldChar w:fldCharType="end"/>
+      </w:r>
+      <w:r>
+        <w:t xml:space="preserve"> further clarifies this trend. In highly polarized environments, the same event is perceived as a victory for one group and an existential threat for another</w:t>
+      </w:r>
+      <w:r>
+        <w:t xml:space="preserve"> </w:t>
+      </w:r>
+      <w:r>
+        <w:fldChar w:fldCharType="begin"/>
+      </w:r>
+      <w:r>
+        <w:instrText xml:space="preserve"> ADDIN ZOTERO_ITEM CSL_CITATION {"citationID":"mvpXJqaw","properties":{"formattedCitation":"(Canetti-Nisim et al., 2009)","plainCitation":"(Canetti-Nisim et al., 2009)","noteIndex":0},"citationItems":[{"id":200,"uris":["http://zotero.org/users/11665025/items/RATZB8Y6"],"itemData":{"id":200,"type":"article-journal","abstract":"Does exposure to terrorism lead to hostility toward minorities? Drawing on theories from clinical and social psychology, we propose a stress-based model of political extremism in which psychological distress—which is largely overlooked in political scholarship—and threat perceptions mediate the relationship between exposure to terrorism and attitudes toward minorities. To test the model, a representative sample of 469 Israeli Jewish respondents was interviewed on three occasions at six-month intervals. Structural Equation Modeling indicated that exposure to terrorism predicted psychological distress (t1), which predicted perceived threat from Palestinian citizens of Israel (t2), which, in turn, predicted exclusionist attitudes toward Palestinian citizens of Israel (t3). These findings provide solid evidence and a mechanism for the hypothesis that terrorism introduces nondemocratic attitudes threatening minority rights. It suggests that psychological distress plays an important role in political decision making and should be incorporated in models drawing upon political psychology.","container-title":"Journal of Conflict Resolution","DOI":"10.1177/0022002709333296","ISSN":"0022-0027","issue":"3","language":"en","note":"publisher: SAGE Publications Inc","page":"363-389","source":"SAGE Journals","title":"A New Stress-Based Model of Political Extremism: Personal Exposure to Terrorism, Psychological Distress, and Exclusionist Political Attitudes","title-short":"A New Stress-Based Model of Political Extremism","volume":"53","author":[{"family":"Canetti-Nisim","given":"Daphna"},{"family":"Halperin","given":"Eran"},{"family":"Sharvit","given":"Keren"},{"family":"Hobfoll","given":"Stevan E."}],"issued":{"date-parts":[["2009",6,1]]}}}],"schema":"https://github.com/citation-style-language/schema/raw/master/csl-citation.json"} </w:instrText>
+      </w:r>
+      <w:r>
+        <w:fldChar w:fldCharType="separate"/>
+      </w:r>
+      <w:r>
+        <w:t>(Canetti-Nisim et al., 2009)</w:t>
+      </w:r>
+      <w:r>
+        <w:fldChar w:fldCharType="end"/>
+      </w:r>
+      <w:r>
+        <w:t>. For the Center and Left, the Judicial Reform was not a policy disagreement but a symbolic and realistic threat to their cultural and political safety. This perception lowered the threshold for endorsing radical tactics. These findings suggest that multidimensional extremism in modern democracies is often a reactive phenomenon triggered by the perceived collapse of institutional safeguards.</w:t>
+      </w:r>
+    </w:p>
+    <w:p>
+      <w:pPr>
+        <w:pStyle w:val="Newparagraph"/>
+      </w:pPr>
+      <w:r>
+        <w:lastRenderedPageBreak/>
+        <w:t xml:space="preserve">A critical insight is the divergence between Extremism Level (EL) and Extremism Intensity (EIN). While the number of people entering the "extreme tail" (EL) fluctuated wildly based on events, the intensity of those who remained in that tail (EIN) stayed remarkably high and stable. This suggests that once an individual crosses the extremism threshold, their convictions are deeply entrenched and less susceptible to external events than those of the general population. </w:t>
+      </w:r>
+      <w:r>
+        <w:t xml:space="preserve">The link between political events and the radicalization of already-extreme individuals, rather than </w:t>
+      </w:r>
+      <w:r>
+        <w:t xml:space="preserve">the </w:t>
+      </w:r>
+      <w:r>
+        <w:t>expansion of the extremist group itself</w:t>
+      </w:r>
+      <w:r>
+        <w:t>, suggests that extremism spreads through recruitment and demobilization</w:t>
+      </w:r>
+      <w:r>
+        <w:t xml:space="preserve"> rather than gradual intensification of existing radical beliefs, underscoring the reactive nature of political extremism.</w:t>
+      </w:r>
+      <w:r>
+        <w:t xml:space="preserve"> </w:t>
+      </w:r>
+    </w:p>
+    <w:p>
+      <w:pPr>
+        <w:pStyle w:val="Newparagraph"/>
+      </w:pPr>
+      <w:r>
+        <w:t xml:space="preserve">The results support all three hypotheses. First, various dimensions of extremism respond heterogeneously to socio-political events. The Judicial Reform (Wave 3) caused a massive spike in the Left's cognitive extremism but had a negligible impact on their Social extremism. At the same time, the Gallant Dismissal (Wave 4) served as a primary driver of behavioral radicalization in the Center, but it caused the Left's Social extremism to drop to zero. This proves that extremism is not a monolithic rise across all fronts but a targeted reaction in specific dimensions. Second, political orientation moderates these responses, as evidenced by the inverse reactions seen in the ER2 and cognitive tables. The Fall of the Bennett Government (Wave 2) radicalized the Right (peaking at 20.43 in ER2) but moderated the Left. Conversely, the Judicial Reform and Gallant Dismissal radicalized the Left and Center as the Right's metrics largely declined or stayed flat. Orientation determines whether an event is perceived as a victory (moderating) or an existential threat (radicalizing). Third, </w:t>
+      </w:r>
+      <w:proofErr w:type="spellStart"/>
+      <w:r>
+        <w:t>analyzing</w:t>
+      </w:r>
+      <w:proofErr w:type="spellEnd"/>
+      <w:r>
+        <w:t xml:space="preserve"> the more extreme part of the population enables a more nuanced understanding. </w:t>
+      </w:r>
+      <w:r>
+        <w:t xml:space="preserve">The robustness analysis firmly established the Gauge's ability to identify the </w:t>
+      </w:r>
+      <w:r>
+        <w:t xml:space="preserve">distribution's more extreme tail </w:t>
+      </w:r>
+      <w:r>
+        <w:t xml:space="preserve">of political extremism. </w:t>
+      </w:r>
+      <w:r>
         <w:t xml:space="preserve">The </w:t>
       </w:r>
       <w:r>
-        <w:t>results</w:t>
-      </w:r>
-      <w:r>
-        <w:t xml:space="preserve"> support all three hypotheses. First, various dimensions of extremism respond heterogeneously to socio-political events. The Judicial Reform (Wave 3) caused </w:t>
-      </w:r>
-      <w:r>
         <w:lastRenderedPageBreak/>
-        <w:t xml:space="preserve">a massive spike in the Left's </w:t>
-      </w:r>
-      <w:r>
-        <w:t>c</w:t>
-      </w:r>
-      <w:r>
-        <w:t xml:space="preserve">ognitive extremism but had </w:t>
-      </w:r>
-      <w:r>
-        <w:t xml:space="preserve">a </w:t>
-      </w:r>
-      <w:r>
-        <w:t>negligible impact on their Social extremism</w:t>
-      </w:r>
-      <w:r>
-        <w:t>. At the same time,</w:t>
-      </w:r>
-      <w:r>
-        <w:t xml:space="preserve"> the Gallant Dismissal (Wave 4) </w:t>
-      </w:r>
-      <w:r>
-        <w:t xml:space="preserve">served as a primary driver of behavioral radicalization in the Center, but it </w:t>
-      </w:r>
-      <w:r>
-        <w:t xml:space="preserve">caused the Left's Social extremism to drop to zero. This proves that extremism is not a monolithic rise across all fronts but a targeted reaction in specific dimensions. Second, political orientation moderates these responses, as evidenced by the inverse reactions seen in the ER2 and </w:t>
-      </w:r>
-      <w:r>
-        <w:t>c</w:t>
-      </w:r>
-      <w:r>
-        <w:t>ognitive tables. The Fall of the Bennett Government (Wave 2) radicalized the Right (peaking at 20.43 in ER2) but moderated the Left</w:t>
-      </w:r>
-      <w:r>
-        <w:t>. Conversely</w:t>
-      </w:r>
-      <w:r>
-        <w:t xml:space="preserve">, the Judicial Reform and Gallant Dismissal radicalized the Left and Center as the Right's metrics largely declined or stayed flat. Orientation determines whether an event is perceived as a victory (moderating) or an existential threat (radicalizing). Third, </w:t>
-      </w:r>
-      <w:proofErr w:type="spellStart"/>
-      <w:r>
-        <w:t>analyzing</w:t>
-      </w:r>
-      <w:proofErr w:type="spellEnd"/>
-      <w:r>
-        <w:t xml:space="preserve"> the more extreme part of the population enables a more nuanced understanding. </w:t>
-      </w:r>
-      <w:r>
-        <w:t xml:space="preserve">The robustness analysis </w:t>
-      </w:r>
-      <w:r>
-        <w:t>firmly</w:t>
-      </w:r>
-      <w:r>
-        <w:t xml:space="preserve"> established the </w:t>
-      </w:r>
-      <w:r>
-        <w:t>Gauge's ability</w:t>
-      </w:r>
-      <w:r>
-        <w:t xml:space="preserve"> to identify the more extreme tail of the </w:t>
-      </w:r>
-      <w:r>
-        <w:t>distribution of political extremism</w:t>
-      </w:r>
-      <w:r>
-        <w:t>.</w:t>
-      </w:r>
-      <w:r>
-        <w:t xml:space="preserve"> </w:t>
-      </w:r>
-      <w:proofErr w:type="gramStart"/>
-      <w:r>
-        <w:t>The</w:t>
-      </w:r>
-      <w:proofErr w:type="gramEnd"/>
-      <w:r>
-        <w:t xml:space="preserve"> Gauge indices (EL, EIN, ER) revealed shifts that would likely be lost in standard mean-based analysis. </w:t>
+        <w:t xml:space="preserve">Gauge indices (EL, EIN, ER) revealed shifts that would likely be lost in standard mean-based analysis. </w:t>
       </w:r>
     </w:p>
     <w:p>
@@ -13034,38 +12888,10 @@
         <w:t xml:space="preserve"> how different segments of society align with periods of national disruption.</w:t>
       </w:r>
       <w:r>
-        <w:t xml:space="preserve"> The use of </w:t>
-      </w:r>
-      <w:r>
-        <w:t>a new multidimensional framework that integrates cognitive, behavioral, and social dimensions</w:t>
-      </w:r>
-      <w:r>
-        <w:t xml:space="preserve"> captures</w:t>
-      </w:r>
-      <w:r>
-        <w:t xml:space="preserve"> the dynamic interplay of radicalization processes.</w:t>
-      </w:r>
-      <w:r>
-        <w:t xml:space="preserve"> Identifying</w:t>
-      </w:r>
-      <w:r>
-        <w:t xml:space="preserve"> the </w:t>
-      </w:r>
-      <w:r>
-        <w:lastRenderedPageBreak/>
-        <w:t>"extreme tail" of the population reveal</w:t>
-      </w:r>
-      <w:r>
-        <w:t>s</w:t>
-      </w:r>
-      <w:r>
-        <w:t xml:space="preserve"> nuanced </w:t>
-      </w:r>
-      <w:r>
-        <w:t>trends in radicalization</w:t>
-      </w:r>
-      <w:r>
-        <w:t xml:space="preserve"> that standard mean-based analyses often obscure. These contributions offer a comprehensive methodology for monitoring extremism and provide a theoretical basis for understanding how socio-political events heterogeneously affect distinct ideological groups.</w:t>
+        <w:t xml:space="preserve"> The use of a new multidimensional framework that integrates cognitive, behavioral, and social dimensions captures the dynamic interplay of radicalization processes.</w:t>
+      </w:r>
+      <w:r>
+        <w:t xml:space="preserve"> Identifying the "extreme tail" of the population reveals nuanced trends in radicalization that standard mean-based analyses often obscure. These contributions offer a comprehensive methodology for monitoring extremism and provide a theoretical basis for understanding how socio-political events heterogeneously affect distinct ideological groups.</w:t>
       </w:r>
       <w:r>
         <w:br w:type="page"/>
@@ -15494,13 +15320,25 @@
         <w:footnoteRef/>
       </w:r>
       <w:r>
-        <w:t xml:space="preserve"> </w:t>
-      </w:r>
-      <w:r>
-        <w:rPr>
-          <w:lang w:val="en-US"/>
-        </w:rPr>
-        <w:t xml:space="preserve">See the SI appendix for a detailed discussion on the calculation of the EP. </w:t>
+        <w:t xml:space="preserve"> Detaile</w:t>
+      </w:r>
+      <w:r>
+        <w:t>d</w:t>
+      </w:r>
+      <w:r>
+        <w:t xml:space="preserve"> results of the </w:t>
+      </w:r>
+      <w:r>
+        <w:rPr>
+          <w:lang w:val="en-US"/>
+        </w:rPr>
+        <w:t>ANOVA</w:t>
+      </w:r>
+      <w:r>
+        <w:rPr>
+          <w:lang w:val="en-US"/>
+        </w:rPr>
+        <w:t xml:space="preserve"> analysis (entire population) are provided in the SI appendix </w:t>
       </w:r>
     </w:p>
   </w:footnote>
@@ -15519,25 +15357,7 @@
         <w:footnoteRef/>
       </w:r>
       <w:r>
-        <w:t xml:space="preserve"> Detaile</w:t>
-      </w:r>
-      <w:r>
-        <w:t>d</w:t>
-      </w:r>
-      <w:r>
-        <w:t xml:space="preserve"> results of the </w:t>
-      </w:r>
-      <w:r>
-        <w:rPr>
-          <w:lang w:val="en-US"/>
-        </w:rPr>
-        <w:t>ANOVA</w:t>
-      </w:r>
-      <w:r>
-        <w:rPr>
-          <w:lang w:val="en-US"/>
-        </w:rPr>
-        <w:t xml:space="preserve"> analysis (entire population) are provided in the SI appendix </w:t>
+        <w:t xml:space="preserve"> Detailed results of the MANOVA and ANOVA analyses (extremist population) are provided in the SI appendix</w:t>
       </w:r>
     </w:p>
   </w:footnote>
@@ -15556,42 +15376,23 @@
         <w:footnoteRef/>
       </w:r>
       <w:r>
-        <w:t xml:space="preserve"> Detailed results of the MANOVA and ANOVA analyses (extremist population) are provided in the SI appendix</w:t>
+        <w:t xml:space="preserve"> </w:t>
+      </w:r>
+      <w:r>
+        <w:rPr>
+          <w:lang w:val="en-US"/>
+        </w:rPr>
+        <w:t xml:space="preserve">Detailed results of the latent profile analysis </w:t>
+      </w:r>
+      <w:r>
+        <w:rPr>
+          <w:lang w:val="en-US"/>
+        </w:rPr>
+        <w:t>are provided in the SI appendix</w:t>
       </w:r>
     </w:p>
   </w:footnote>
   <w:footnote w:id="6">
-    <w:p>
-      <w:pPr>
-        <w:pStyle w:val="FootnoteText"/>
-        <w:rPr>
-          <w:lang w:val="en-US"/>
-        </w:rPr>
-      </w:pPr>
-      <w:r>
-        <w:rPr>
-          <w:rStyle w:val="FootnoteReference"/>
-        </w:rPr>
-        <w:footnoteRef/>
-      </w:r>
-      <w:r>
-        <w:t xml:space="preserve"> </w:t>
-      </w:r>
-      <w:r>
-        <w:rPr>
-          <w:lang w:val="en-US"/>
-        </w:rPr>
-        <w:t xml:space="preserve">Detailed results of the latent profile analysis </w:t>
-      </w:r>
-      <w:r>
-        <w:rPr>
-          <w:lang w:val="en-US"/>
-        </w:rPr>
-        <w:t>are provided in the SI appendix</w:t>
-      </w:r>
-    </w:p>
-  </w:footnote>
-  <w:footnote w:id="7">
     <w:p>
       <w:pPr>
         <w:pStyle w:val="FootnoteText"/>

</xml_diff>